<commit_message>
aporte al reporte de la priemra entrega
</commit_message>
<xml_diff>
--- a/Entrega 1/Primer conjunto de entregables.docx
+++ b/Entrega 1/Primer conjunto de entregables.docx
@@ -1040,12 +1040,6 @@
         </w:rPr>
         <w:t>la eficiencia computacional de los diferentes modelos a desarrollar.</w:t>
       </w:r>
-      <w:r>
-        <w:rPr>
-          <w:rFonts w:ascii="Times New Roman" w:hAnsi="Times New Roman" w:cs="Times New Roman"/>
-        </w:rPr>
-        <w:br/>
-      </w:r>
     </w:p>
     <w:p>
       <w:pPr>
@@ -1159,31 +1153,622 @@
     </w:p>
     <w:p>
       <w:pPr>
-        <w:spacing w:before="240" w:after="240"/>
-        <w:rPr>
-          <w:rFonts w:ascii="Times New Roman" w:hAnsi="Times New Roman" w:cs="Times New Roman"/>
-        </w:rPr>
-      </w:pPr>
-      <w:r>
-        <w:rPr>
-          <w:rFonts w:ascii="Times New Roman" w:hAnsi="Times New Roman" w:cs="Times New Roman"/>
-        </w:rPr>
-        <w:t>En la siguiente fase del proyecto se priorizará la consolidación del conjunto de datos y la implementación del flujo completo de procesamiento. Esto implica terminar la captura y anotación de los videos piloto, asegurando una distribución equilibrada de clases y sujetos. Una vez completada la base, se desarrollará el pipeline de preprocesamiento que incluye la normalización, el filtrado de coordenadas y la generación de variables derivadas.</w:t>
-      </w:r>
-    </w:p>
-    <w:p>
-      <w:pPr>
-        <w:spacing w:before="240" w:after="240"/>
-        <w:rPr>
-          <w:rFonts w:ascii="Times New Roman" w:hAnsi="Times New Roman" w:cs="Times New Roman"/>
-        </w:rPr>
-      </w:pPr>
-      <w:r>
-        <w:rPr>
-          <w:rFonts w:ascii="Times New Roman" w:hAnsi="Times New Roman" w:cs="Times New Roman"/>
+        <w:pStyle w:val="Ttulo2"/>
+        <w:spacing w:after="80"/>
+        <w:rPr>
+          <w:rFonts w:ascii="Times New Roman" w:hAnsi="Times New Roman" w:cs="Times New Roman"/>
+          <w:sz w:val="22"/>
+          <w:szCs w:val="22"/>
+          <w:lang w:val="es-CO"/>
+        </w:rPr>
+      </w:pPr>
+      <w:r>
+        <w:rPr>
+          <w:rFonts w:ascii="Times New Roman" w:hAnsi="Times New Roman" w:cs="Times New Roman"/>
+          <w:sz w:val="22"/>
+          <w:szCs w:val="22"/>
+          <w:lang w:val="es-CO"/>
         </w:rPr>
         <w:lastRenderedPageBreak/>
-        <w:t>Con los datos limpios se entrenarán los primeros modelos de clasificación y regresión, a partir de los cuales se obtendrán las métricas iniciales. Este análisis servirá para ajustar hiperparámetros, evaluar la influencia del tamaño de ventana y determinar las características con mayor relevancia. Posteriormente, los modelos más prometedores se integrarán en una interfaz que permita visualizar los resultados en tiempo real, midiendo la latencia y la estabilidad del sistema. Finalmente, se elaborará un informe de resultados preliminares y se definirán los cambios necesarios para mejorar la precisión y la eficiencia del prototipo.</w:t>
+        <w:t>Para materializar los objetivos del proyecto, hemos definido una hoja de ruta dividida en tres fases estratégicas. Cada fase se enfoca en hitos específicos, desde la consolidación de los datos hasta la implementación de un prototipo funcional en tiempo real.</w:t>
+      </w:r>
+    </w:p>
+    <w:p>
+      <w:pPr>
+        <w:pStyle w:val="Ttulo2"/>
+        <w:spacing w:after="80"/>
+        <w:rPr>
+          <w:rFonts w:ascii="Times New Roman" w:hAnsi="Times New Roman" w:cs="Times New Roman"/>
+          <w:b/>
+          <w:bCs/>
+          <w:sz w:val="22"/>
+          <w:szCs w:val="22"/>
+          <w:lang w:val="es-CO"/>
+        </w:rPr>
+      </w:pPr>
+      <w:r>
+        <w:rPr>
+          <w:rFonts w:ascii="Times New Roman" w:hAnsi="Times New Roman" w:cs="Times New Roman"/>
+          <w:b/>
+          <w:bCs/>
+          <w:sz w:val="22"/>
+          <w:szCs w:val="22"/>
+          <w:lang w:val="es-CO"/>
+        </w:rPr>
+        <w:t xml:space="preserve">Fase 1: Consolidación del </w:t>
+      </w:r>
+      <w:proofErr w:type="spellStart"/>
+      <w:r>
+        <w:rPr>
+          <w:rFonts w:ascii="Times New Roman" w:hAnsi="Times New Roman" w:cs="Times New Roman"/>
+          <w:b/>
+          <w:bCs/>
+          <w:sz w:val="22"/>
+          <w:szCs w:val="22"/>
+          <w:lang w:val="es-CO"/>
+        </w:rPr>
+        <w:t>Dataset</w:t>
+      </w:r>
+      <w:proofErr w:type="spellEnd"/>
+      <w:r>
+        <w:rPr>
+          <w:rFonts w:ascii="Times New Roman" w:hAnsi="Times New Roman" w:cs="Times New Roman"/>
+          <w:b/>
+          <w:bCs/>
+          <w:sz w:val="22"/>
+          <w:szCs w:val="22"/>
+          <w:lang w:val="es-CO"/>
+        </w:rPr>
+        <w:t xml:space="preserve"> y Construcción del Pipeline de Procesamiento</w:t>
+      </w:r>
+    </w:p>
+    <w:p>
+      <w:pPr>
+        <w:pStyle w:val="Ttulo2"/>
+        <w:spacing w:after="80"/>
+        <w:rPr>
+          <w:rFonts w:ascii="Times New Roman" w:hAnsi="Times New Roman" w:cs="Times New Roman"/>
+          <w:sz w:val="22"/>
+          <w:szCs w:val="22"/>
+          <w:lang w:val="es-CO"/>
+        </w:rPr>
+      </w:pPr>
+      <w:r>
+        <w:rPr>
+          <w:rFonts w:ascii="Times New Roman" w:hAnsi="Times New Roman" w:cs="Times New Roman"/>
+          <w:sz w:val="22"/>
+          <w:szCs w:val="22"/>
+          <w:lang w:val="es-CO"/>
+        </w:rPr>
+        <w:t>El objetivo de esta fase es construir una base de datos robusta y un flujo de procesamiento de datos automatizado, sentando las bases para el modelado.</w:t>
+      </w:r>
+    </w:p>
+    <w:p>
+      <w:pPr>
+        <w:pStyle w:val="Ttulo2"/>
+        <w:numPr>
+          <w:ilvl w:val="0"/>
+          <w:numId w:val="13"/>
+        </w:numPr>
+        <w:spacing w:after="80"/>
+        <w:rPr>
+          <w:rFonts w:ascii="Times New Roman" w:hAnsi="Times New Roman" w:cs="Times New Roman"/>
+          <w:sz w:val="22"/>
+          <w:szCs w:val="22"/>
+          <w:lang w:val="es-CO"/>
+        </w:rPr>
+      </w:pPr>
+      <w:r>
+        <w:rPr>
+          <w:rFonts w:ascii="Times New Roman" w:hAnsi="Times New Roman" w:cs="Times New Roman"/>
+          <w:sz w:val="22"/>
+          <w:szCs w:val="22"/>
+          <w:lang w:val="es-CO"/>
+        </w:rPr>
+        <w:t>Finalizar la Captura y Anotación de Datos: Se completará la grabación de los videos piloto, asegurando una distribución equilibrada de las cinco actividades, perspectivas de cámara y número de participantes. Se implementará un protocolo de doble anotación en una muestra de los datos para garantizar la consistencia y fiabilidad del etiquetado.</w:t>
+      </w:r>
+    </w:p>
+    <w:p>
+      <w:pPr>
+        <w:pStyle w:val="Ttulo2"/>
+        <w:numPr>
+          <w:ilvl w:val="0"/>
+          <w:numId w:val="13"/>
+        </w:numPr>
+        <w:spacing w:after="80"/>
+        <w:rPr>
+          <w:rFonts w:ascii="Times New Roman" w:hAnsi="Times New Roman" w:cs="Times New Roman"/>
+          <w:sz w:val="22"/>
+          <w:szCs w:val="22"/>
+          <w:lang w:val="es-CO"/>
+        </w:rPr>
+      </w:pPr>
+      <w:r>
+        <w:rPr>
+          <w:rFonts w:ascii="Times New Roman" w:hAnsi="Times New Roman" w:cs="Times New Roman"/>
+          <w:sz w:val="22"/>
+          <w:szCs w:val="22"/>
+          <w:lang w:val="es-CO"/>
+        </w:rPr>
+        <w:t>Desarrollar el Pipeline de Preprocesamiento: Se creará un script automatizado que ejecutará la secuencia completa de preparación de datos:</w:t>
+      </w:r>
+    </w:p>
+    <w:p>
+      <w:pPr>
+        <w:pStyle w:val="Ttulo2"/>
+        <w:numPr>
+          <w:ilvl w:val="1"/>
+          <w:numId w:val="10"/>
+        </w:numPr>
+        <w:spacing w:after="80"/>
+        <w:rPr>
+          <w:rFonts w:ascii="Times New Roman" w:hAnsi="Times New Roman" w:cs="Times New Roman"/>
+          <w:sz w:val="22"/>
+          <w:szCs w:val="22"/>
+          <w:lang w:val="es-CO"/>
+        </w:rPr>
+      </w:pPr>
+      <w:r>
+        <w:rPr>
+          <w:rFonts w:ascii="Times New Roman" w:hAnsi="Times New Roman" w:cs="Times New Roman"/>
+          <w:sz w:val="22"/>
+          <w:szCs w:val="22"/>
+          <w:lang w:val="es-CO"/>
+        </w:rPr>
+        <w:t xml:space="preserve">Extracción de Puntos Clave: Utilizar </w:t>
+      </w:r>
+      <w:proofErr w:type="spellStart"/>
+      <w:r>
+        <w:rPr>
+          <w:rFonts w:ascii="Times New Roman" w:hAnsi="Times New Roman" w:cs="Times New Roman"/>
+          <w:sz w:val="22"/>
+          <w:szCs w:val="22"/>
+          <w:lang w:val="es-CO"/>
+        </w:rPr>
+        <w:t>MediaPipe</w:t>
+      </w:r>
+      <w:proofErr w:type="spellEnd"/>
+      <w:r>
+        <w:rPr>
+          <w:rFonts w:ascii="Times New Roman" w:hAnsi="Times New Roman" w:cs="Times New Roman"/>
+          <w:sz w:val="22"/>
+          <w:szCs w:val="22"/>
+          <w:lang w:val="es-CO"/>
+        </w:rPr>
+        <w:t xml:space="preserve"> para extraer las coordenadas 2D de las articulaciones relevantes (caderas, rodillas, hombros, etc.) de cada cuadro del video.</w:t>
+      </w:r>
+    </w:p>
+    <w:p>
+      <w:pPr>
+        <w:pStyle w:val="Ttulo2"/>
+        <w:numPr>
+          <w:ilvl w:val="1"/>
+          <w:numId w:val="10"/>
+        </w:numPr>
+        <w:spacing w:after="80"/>
+        <w:rPr>
+          <w:rFonts w:ascii="Times New Roman" w:hAnsi="Times New Roman" w:cs="Times New Roman"/>
+          <w:sz w:val="22"/>
+          <w:szCs w:val="22"/>
+          <w:lang w:val="es-CO"/>
+        </w:rPr>
+      </w:pPr>
+      <w:r>
+        <w:rPr>
+          <w:rFonts w:ascii="Times New Roman" w:hAnsi="Times New Roman" w:cs="Times New Roman"/>
+          <w:sz w:val="22"/>
+          <w:szCs w:val="22"/>
+          <w:lang w:val="es-CO"/>
+        </w:rPr>
+        <w:t xml:space="preserve">Normalización y Filtrado: Aplicar la normalización de coordenadas para eliminar la dependencia de la escala y la </w:t>
+      </w:r>
+      <w:proofErr w:type="gramStart"/>
+      <w:r>
+        <w:rPr>
+          <w:rFonts w:ascii="Times New Roman" w:hAnsi="Times New Roman" w:cs="Times New Roman"/>
+          <w:sz w:val="22"/>
+          <w:szCs w:val="22"/>
+          <w:lang w:val="es-CO"/>
+        </w:rPr>
+        <w:t>posición ,</w:t>
+      </w:r>
+      <w:proofErr w:type="gramEnd"/>
+      <w:r>
+        <w:rPr>
+          <w:rFonts w:ascii="Times New Roman" w:hAnsi="Times New Roman" w:cs="Times New Roman"/>
+          <w:sz w:val="22"/>
+          <w:szCs w:val="22"/>
+          <w:lang w:val="es-CO"/>
+        </w:rPr>
+        <w:t xml:space="preserve"> seguida de un filtro temporal (ej. </w:t>
+      </w:r>
+      <w:proofErr w:type="spellStart"/>
+      <w:r>
+        <w:rPr>
+          <w:rFonts w:ascii="Times New Roman" w:hAnsi="Times New Roman" w:cs="Times New Roman"/>
+          <w:sz w:val="22"/>
+          <w:szCs w:val="22"/>
+          <w:lang w:val="es-CO"/>
+        </w:rPr>
+        <w:t>Savitzky-Golay</w:t>
+      </w:r>
+      <w:proofErr w:type="spellEnd"/>
+      <w:r>
+        <w:rPr>
+          <w:rFonts w:ascii="Times New Roman" w:hAnsi="Times New Roman" w:cs="Times New Roman"/>
+          <w:sz w:val="22"/>
+          <w:szCs w:val="22"/>
+          <w:lang w:val="es-CO"/>
+        </w:rPr>
+        <w:t>) para suavizar el ruido inherente al seguimiento de pose.</w:t>
+      </w:r>
+    </w:p>
+    <w:p>
+      <w:pPr>
+        <w:pStyle w:val="Ttulo2"/>
+        <w:numPr>
+          <w:ilvl w:val="1"/>
+          <w:numId w:val="10"/>
+        </w:numPr>
+        <w:spacing w:after="80"/>
+        <w:rPr>
+          <w:rFonts w:ascii="Times New Roman" w:hAnsi="Times New Roman" w:cs="Times New Roman"/>
+          <w:sz w:val="22"/>
+          <w:szCs w:val="22"/>
+          <w:lang w:val="es-CO"/>
+        </w:rPr>
+      </w:pPr>
+      <w:r>
+        <w:rPr>
+          <w:rFonts w:ascii="Times New Roman" w:hAnsi="Times New Roman" w:cs="Times New Roman"/>
+          <w:sz w:val="22"/>
+          <w:szCs w:val="22"/>
+          <w:lang w:val="es-CO"/>
+        </w:rPr>
+        <w:t>Ingeniería de Características: A partir de los datos limpios, se generarán y almacenarán las características derivadas (velocidades, ángulos relativos, inclinación del tronco) que alimentarán los modelos.</w:t>
+      </w:r>
+    </w:p>
+    <w:p>
+      <w:pPr>
+        <w:pStyle w:val="Ttulo2"/>
+        <w:spacing w:after="80"/>
+        <w:rPr>
+          <w:rFonts w:ascii="Times New Roman" w:hAnsi="Times New Roman" w:cs="Times New Roman"/>
+          <w:b/>
+          <w:bCs/>
+          <w:sz w:val="22"/>
+          <w:szCs w:val="22"/>
+          <w:lang w:val="es-CO"/>
+        </w:rPr>
+      </w:pPr>
+      <w:r>
+        <w:rPr>
+          <w:rFonts w:ascii="Times New Roman" w:hAnsi="Times New Roman" w:cs="Times New Roman"/>
+          <w:b/>
+          <w:bCs/>
+          <w:sz w:val="22"/>
+          <w:szCs w:val="22"/>
+          <w:lang w:val="es-CO"/>
+        </w:rPr>
+        <w:t>Fase 2: Modelado, Evaluación y Optimización Inicial</w:t>
+      </w:r>
+    </w:p>
+    <w:p>
+      <w:pPr>
+        <w:pStyle w:val="Ttulo2"/>
+        <w:spacing w:after="80"/>
+        <w:rPr>
+          <w:rFonts w:ascii="Times New Roman" w:hAnsi="Times New Roman" w:cs="Times New Roman"/>
+          <w:sz w:val="22"/>
+          <w:szCs w:val="22"/>
+          <w:lang w:val="es-CO"/>
+        </w:rPr>
+      </w:pPr>
+      <w:r>
+        <w:rPr>
+          <w:rFonts w:ascii="Times New Roman" w:hAnsi="Times New Roman" w:cs="Times New Roman"/>
+          <w:sz w:val="22"/>
+          <w:szCs w:val="22"/>
+          <w:lang w:val="es-CO"/>
+        </w:rPr>
+        <w:t>Con los datos listos, el enfoque se desplaza hacia el entrenamiento de modelos para establecer una línea base de rendimiento y refinar el enfoque.</w:t>
+      </w:r>
+    </w:p>
+    <w:p>
+      <w:pPr>
+        <w:pStyle w:val="Ttulo2"/>
+        <w:numPr>
+          <w:ilvl w:val="0"/>
+          <w:numId w:val="11"/>
+        </w:numPr>
+        <w:spacing w:after="80"/>
+        <w:rPr>
+          <w:rFonts w:ascii="Times New Roman" w:hAnsi="Times New Roman" w:cs="Times New Roman"/>
+          <w:sz w:val="22"/>
+          <w:szCs w:val="22"/>
+          <w:lang w:val="es-CO"/>
+        </w:rPr>
+      </w:pPr>
+      <w:r>
+        <w:rPr>
+          <w:rFonts w:ascii="Times New Roman" w:hAnsi="Times New Roman" w:cs="Times New Roman"/>
+          <w:sz w:val="22"/>
+          <w:szCs w:val="22"/>
+          <w:lang w:val="es-CO"/>
+        </w:rPr>
+        <w:t>Entrenamiento de Modelos Base: Se entrenarán los modelos de clasificación propuestos (</w:t>
+      </w:r>
+      <w:proofErr w:type="spellStart"/>
+      <w:r>
+        <w:rPr>
+          <w:rFonts w:ascii="Times New Roman" w:hAnsi="Times New Roman" w:cs="Times New Roman"/>
+          <w:sz w:val="22"/>
+          <w:szCs w:val="22"/>
+          <w:lang w:val="es-CO"/>
+        </w:rPr>
+        <w:t>SVM</w:t>
+      </w:r>
+      <w:proofErr w:type="spellEnd"/>
+      <w:r>
+        <w:rPr>
+          <w:rFonts w:ascii="Times New Roman" w:hAnsi="Times New Roman" w:cs="Times New Roman"/>
+          <w:sz w:val="22"/>
+          <w:szCs w:val="22"/>
+          <w:lang w:val="es-CO"/>
+        </w:rPr>
+        <w:t xml:space="preserve">, </w:t>
+      </w:r>
+      <w:proofErr w:type="spellStart"/>
+      <w:r>
+        <w:rPr>
+          <w:rFonts w:ascii="Times New Roman" w:hAnsi="Times New Roman" w:cs="Times New Roman"/>
+          <w:sz w:val="22"/>
+          <w:szCs w:val="22"/>
+          <w:lang w:val="es-CO"/>
+        </w:rPr>
+        <w:t>Random</w:t>
+      </w:r>
+      <w:proofErr w:type="spellEnd"/>
+      <w:r>
+        <w:rPr>
+          <w:rFonts w:ascii="Times New Roman" w:hAnsi="Times New Roman" w:cs="Times New Roman"/>
+          <w:sz w:val="22"/>
+          <w:szCs w:val="22"/>
+          <w:lang w:val="es-CO"/>
+        </w:rPr>
+        <w:t xml:space="preserve"> Forest, </w:t>
+      </w:r>
+      <w:proofErr w:type="spellStart"/>
+      <w:r>
+        <w:rPr>
+          <w:rFonts w:ascii="Times New Roman" w:hAnsi="Times New Roman" w:cs="Times New Roman"/>
+          <w:sz w:val="22"/>
+          <w:szCs w:val="22"/>
+          <w:lang w:val="es-CO"/>
+        </w:rPr>
+        <w:t>XGBoost</w:t>
+      </w:r>
+      <w:proofErr w:type="spellEnd"/>
+      <w:r>
+        <w:rPr>
+          <w:rFonts w:ascii="Times New Roman" w:hAnsi="Times New Roman" w:cs="Times New Roman"/>
+          <w:sz w:val="22"/>
+          <w:szCs w:val="22"/>
+          <w:lang w:val="es-CO"/>
+        </w:rPr>
+        <w:t>) y los estimadores de ángulos. La evaluación se realizará mediante una estrategia de validación cruzada por sujeto, lo cual proporciona una medida más realista de la capacidad de generalización del sistema.</w:t>
+      </w:r>
+    </w:p>
+    <w:p>
+      <w:pPr>
+        <w:pStyle w:val="Ttulo2"/>
+        <w:numPr>
+          <w:ilvl w:val="0"/>
+          <w:numId w:val="11"/>
+        </w:numPr>
+        <w:spacing w:after="80"/>
+        <w:rPr>
+          <w:rFonts w:ascii="Times New Roman" w:hAnsi="Times New Roman" w:cs="Times New Roman"/>
+          <w:sz w:val="22"/>
+          <w:szCs w:val="22"/>
+          <w:lang w:val="es-CO"/>
+        </w:rPr>
+      </w:pPr>
+      <w:r>
+        <w:rPr>
+          <w:rFonts w:ascii="Times New Roman" w:hAnsi="Times New Roman" w:cs="Times New Roman"/>
+          <w:sz w:val="22"/>
+          <w:szCs w:val="22"/>
+          <w:lang w:val="es-CO"/>
+        </w:rPr>
+        <w:t>Análisis de Resultados Preliminares: Se analizarán rigurosamente las métricas iniciales (F1-macro, matriz de confusión, MAE) para identificar qué actividades son más difíciles de clasificar y dónde se cometen los mayores errores.</w:t>
+      </w:r>
+    </w:p>
+    <w:p>
+      <w:pPr>
+        <w:pStyle w:val="Ttulo2"/>
+        <w:numPr>
+          <w:ilvl w:val="0"/>
+          <w:numId w:val="11"/>
+        </w:numPr>
+        <w:spacing w:after="80"/>
+        <w:rPr>
+          <w:rFonts w:ascii="Times New Roman" w:hAnsi="Times New Roman" w:cs="Times New Roman"/>
+          <w:sz w:val="22"/>
+          <w:szCs w:val="22"/>
+          <w:lang w:val="es-CO"/>
+        </w:rPr>
+      </w:pPr>
+      <w:r>
+        <w:rPr>
+          <w:rFonts w:ascii="Times New Roman" w:hAnsi="Times New Roman" w:cs="Times New Roman"/>
+          <w:sz w:val="22"/>
+          <w:szCs w:val="22"/>
+          <w:lang w:val="es-CO"/>
+        </w:rPr>
+        <w:lastRenderedPageBreak/>
+        <w:t xml:space="preserve">Ajuste y Selección: Los resultados iniciales guiarán el proceso de ajuste de </w:t>
+      </w:r>
+      <w:proofErr w:type="spellStart"/>
+      <w:r>
+        <w:rPr>
+          <w:rFonts w:ascii="Times New Roman" w:hAnsi="Times New Roman" w:cs="Times New Roman"/>
+          <w:sz w:val="22"/>
+          <w:szCs w:val="22"/>
+          <w:lang w:val="es-CO"/>
+        </w:rPr>
+        <w:t>hiperparámetros</w:t>
+      </w:r>
+      <w:proofErr w:type="spellEnd"/>
+      <w:r>
+        <w:rPr>
+          <w:rFonts w:ascii="Times New Roman" w:hAnsi="Times New Roman" w:cs="Times New Roman"/>
+          <w:sz w:val="22"/>
+          <w:szCs w:val="22"/>
+          <w:lang w:val="es-CO"/>
+        </w:rPr>
+        <w:t xml:space="preserve"> y la experimentación con diferentes tamaños de ventana temporal para encontrar el equilibrio óptimo entre precisión y latencia. Se realizará un análisis de importancia de características para potencialmente reducir la dimensionalidad y mejorar la eficiencia.</w:t>
+      </w:r>
+    </w:p>
+    <w:p>
+      <w:pPr>
+        <w:pStyle w:val="Ttulo2"/>
+        <w:spacing w:after="80"/>
+        <w:rPr>
+          <w:rFonts w:ascii="Times New Roman" w:hAnsi="Times New Roman" w:cs="Times New Roman"/>
+          <w:b/>
+          <w:bCs/>
+          <w:sz w:val="22"/>
+          <w:szCs w:val="22"/>
+          <w:lang w:val="es-CO"/>
+        </w:rPr>
+      </w:pPr>
+      <w:r>
+        <w:rPr>
+          <w:rFonts w:ascii="Times New Roman" w:hAnsi="Times New Roman" w:cs="Times New Roman"/>
+          <w:b/>
+          <w:bCs/>
+          <w:sz w:val="22"/>
+          <w:szCs w:val="22"/>
+          <w:lang w:val="es-CO"/>
+        </w:rPr>
+        <w:t>Fase 3: Integración del Prototipo y Evaluación en Tiempo Real</w:t>
+      </w:r>
+    </w:p>
+    <w:p>
+      <w:pPr>
+        <w:pStyle w:val="Ttulo2"/>
+        <w:spacing w:after="80"/>
+        <w:rPr>
+          <w:rFonts w:ascii="Times New Roman" w:hAnsi="Times New Roman" w:cs="Times New Roman"/>
+          <w:sz w:val="22"/>
+          <w:szCs w:val="22"/>
+          <w:lang w:val="es-CO"/>
+        </w:rPr>
+      </w:pPr>
+      <w:r>
+        <w:rPr>
+          <w:rFonts w:ascii="Times New Roman" w:hAnsi="Times New Roman" w:cs="Times New Roman"/>
+          <w:sz w:val="22"/>
+          <w:szCs w:val="22"/>
+          <w:lang w:val="es-CO"/>
+        </w:rPr>
+        <w:t>La fase final se centra en llevar el modelo del entorno de laboratorio a una aplicación funcional que demuestre las capacidades del sistema.</w:t>
+      </w:r>
+    </w:p>
+    <w:p>
+      <w:pPr>
+        <w:pStyle w:val="Ttulo2"/>
+        <w:numPr>
+          <w:ilvl w:val="0"/>
+          <w:numId w:val="12"/>
+        </w:numPr>
+        <w:spacing w:after="80"/>
+        <w:rPr>
+          <w:rFonts w:ascii="Times New Roman" w:hAnsi="Times New Roman" w:cs="Times New Roman"/>
+          <w:sz w:val="22"/>
+          <w:szCs w:val="22"/>
+          <w:lang w:val="es-CO"/>
+        </w:rPr>
+      </w:pPr>
+      <w:r>
+        <w:rPr>
+          <w:rFonts w:ascii="Times New Roman" w:hAnsi="Times New Roman" w:cs="Times New Roman"/>
+          <w:sz w:val="22"/>
+          <w:szCs w:val="22"/>
+          <w:lang w:val="es-CO"/>
+        </w:rPr>
+        <w:t>Desarrollo de la Interfaz Gráfica: Se integrará el modelo con mejor rendimiento en una interfaz de usuario sencilla. Esta aplicación capturará el video de la cámara en tiempo real y superpondrá visualmente el esqueleto, la etiqueta de la actividad predicha y los ángulos articulares calculados.</w:t>
+      </w:r>
+    </w:p>
+    <w:p>
+      <w:pPr>
+        <w:pStyle w:val="Ttulo2"/>
+        <w:numPr>
+          <w:ilvl w:val="0"/>
+          <w:numId w:val="12"/>
+        </w:numPr>
+        <w:spacing w:after="80"/>
+        <w:rPr>
+          <w:rFonts w:ascii="Times New Roman" w:hAnsi="Times New Roman" w:cs="Times New Roman"/>
+          <w:sz w:val="22"/>
+          <w:szCs w:val="22"/>
+          <w:lang w:val="es-CO"/>
+        </w:rPr>
+      </w:pPr>
+      <w:r>
+        <w:rPr>
+          <w:rFonts w:ascii="Times New Roman" w:hAnsi="Times New Roman" w:cs="Times New Roman"/>
+          <w:sz w:val="22"/>
+          <w:szCs w:val="22"/>
+          <w:lang w:val="es-CO"/>
+        </w:rPr>
+        <w:t>Medición del Desempeño en Vivo: Se evaluará la eficiencia computacional del prototipo midiendo la latencia por inferencia (milisegundos) y la tasa de cuadros por segundo (</w:t>
+      </w:r>
+      <w:proofErr w:type="spellStart"/>
+      <w:r>
+        <w:rPr>
+          <w:rFonts w:ascii="Times New Roman" w:hAnsi="Times New Roman" w:cs="Times New Roman"/>
+          <w:sz w:val="22"/>
+          <w:szCs w:val="22"/>
+          <w:lang w:val="es-CO"/>
+        </w:rPr>
+        <w:t>FPS</w:t>
+      </w:r>
+      <w:proofErr w:type="spellEnd"/>
+      <w:r>
+        <w:rPr>
+          <w:rFonts w:ascii="Times New Roman" w:hAnsi="Times New Roman" w:cs="Times New Roman"/>
+          <w:sz w:val="22"/>
+          <w:szCs w:val="22"/>
+          <w:lang w:val="es-CO"/>
+        </w:rPr>
+        <w:t>). Esto es crucial para validar la viabilidad del sistema en un escenario en tiempo real.</w:t>
+      </w:r>
+    </w:p>
+    <w:p>
+      <w:pPr>
+        <w:pStyle w:val="Ttulo2"/>
+        <w:numPr>
+          <w:ilvl w:val="0"/>
+          <w:numId w:val="12"/>
+        </w:numPr>
+        <w:spacing w:after="80"/>
+        <w:rPr>
+          <w:rFonts w:ascii="Times New Roman" w:hAnsi="Times New Roman" w:cs="Times New Roman"/>
+          <w:sz w:val="22"/>
+          <w:szCs w:val="22"/>
+          <w:lang w:val="es-CO"/>
+        </w:rPr>
+      </w:pPr>
+      <w:r>
+        <w:rPr>
+          <w:rFonts w:ascii="Times New Roman" w:hAnsi="Times New Roman" w:cs="Times New Roman"/>
+          <w:sz w:val="22"/>
+          <w:szCs w:val="22"/>
+          <w:lang w:val="es-CO"/>
+        </w:rPr>
+        <w:t>Plan de Iteración Final: Basado en el rendimiento cuantitativo y la usabilidad del prototipo, se definirá un plan de acción para los ajustes finales previos a la entrega, enfocándose en la optimización del código, el reentrenamiento del modelo si es necesario y la preparación del informe final de resultados.</w:t>
       </w:r>
     </w:p>
     <w:p>
@@ -1199,8 +1784,6 @@
           <w:szCs w:val="34"/>
         </w:rPr>
       </w:pPr>
-      <w:bookmarkStart w:id="6" w:name="_i209cmtpvwsa" w:colFirst="0" w:colLast="0"/>
-      <w:bookmarkEnd w:id="6"/>
       <w:r>
         <w:rPr>
           <w:rFonts w:ascii="Times New Roman" w:hAnsi="Times New Roman" w:cs="Times New Roman"/>
@@ -1373,27 +1956,28 @@
     </w:p>
     <w:p>
       <w:pPr>
-        <w:pStyle w:val="Ttulo2"/>
-        <w:keepNext w:val="0"/>
-        <w:keepLines w:val="0"/>
-        <w:spacing w:after="80"/>
-        <w:rPr>
-          <w:rFonts w:ascii="Times New Roman" w:hAnsi="Times New Roman" w:cs="Times New Roman"/>
-          <w:b/>
-          <w:sz w:val="34"/>
-          <w:szCs w:val="34"/>
-        </w:rPr>
-      </w:pPr>
-      <w:bookmarkStart w:id="7" w:name="_fwld7jls4l1w" w:colFirst="0" w:colLast="0"/>
-      <w:bookmarkEnd w:id="7"/>
-      <w:r>
-        <w:rPr>
-          <w:rFonts w:ascii="Times New Roman" w:hAnsi="Times New Roman" w:cs="Times New Roman"/>
-          <w:b/>
+        <w:spacing w:before="240" w:after="240"/>
+        <w:rPr>
+          <w:rFonts w:ascii="Times New Roman" w:hAnsi="Times New Roman" w:cs="Times New Roman"/>
+          <w:b/>
+          <w:bCs/>
           <w:sz w:val="26"/>
           <w:szCs w:val="26"/>
-        </w:rPr>
-        <w:t>Aspectos éticos</w:t>
+          <w:lang w:val="es-CO"/>
+        </w:rPr>
+      </w:pPr>
+      <w:bookmarkStart w:id="6" w:name="_fwld7jls4l1w" w:colFirst="0" w:colLast="0"/>
+      <w:bookmarkEnd w:id="6"/>
+      <w:r>
+        <w:rPr>
+          <w:rFonts w:ascii="Times New Roman" w:hAnsi="Times New Roman" w:cs="Times New Roman"/>
+          <w:b/>
+          <w:bCs/>
+          <w:sz w:val="26"/>
+          <w:szCs w:val="26"/>
+          <w:lang w:val="es-CO"/>
+        </w:rPr>
+        <w:t>Análisis de Aspectos Éticos</w:t>
       </w:r>
     </w:p>
     <w:p>
@@ -1401,13 +1985,23 @@
         <w:spacing w:before="240" w:after="240"/>
         <w:rPr>
           <w:rFonts w:ascii="Times New Roman" w:hAnsi="Times New Roman" w:cs="Times New Roman"/>
-        </w:rPr>
-      </w:pPr>
-      <w:r>
-        <w:rPr>
-          <w:rFonts w:ascii="Times New Roman" w:hAnsi="Times New Roman" w:cs="Times New Roman"/>
-        </w:rPr>
-        <w:t>El componente ético del proyecto es fundamental, ya que se trabaja con información derivada del cuerpo humano y grabaciones de video. Todo participante deberá otorgar consentimiento informado, conocer los objetivos del estudio y tener la posibilidad de retirar su información en cualquier momento. Para proteger la privacidad, se procurará almacenar solo los landmarks articulares anonimizados, evitando conservar imágenes crudas salvo que sea estrictamente necesario para la verificación técnica.</w:t>
+          <w:lang w:val="es-CO"/>
+        </w:rPr>
+      </w:pPr>
+      <w:r>
+        <w:rPr>
+          <w:rFonts w:ascii="Times New Roman" w:hAnsi="Times New Roman" w:cs="Times New Roman"/>
+          <w:lang w:val="es-CO"/>
+        </w:rPr>
+        <w:t xml:space="preserve">El desarrollo de un sistema que analiza el movimiento humano a partir de video implica una responsabilidad ética ineludible, dado que se trabaja con datos personales y sensibles derivados del </w:t>
+      </w:r>
+      <w:r>
+        <w:rPr>
+          <w:rFonts w:ascii="Times New Roman" w:hAnsi="Times New Roman" w:cs="Times New Roman"/>
+          <w:lang w:val="es-CO"/>
+        </w:rPr>
+        <w:lastRenderedPageBreak/>
+        <w:t>cuerpo humano. Nuestro equipo se compromete a abordar proactivamente los siguientes pilares éticos a lo largo de todo el ciclo de vida del proyecto.</w:t>
       </w:r>
     </w:p>
     <w:p>
@@ -1415,13 +2009,15 @@
         <w:spacing w:before="240" w:after="240"/>
         <w:rPr>
           <w:rFonts w:ascii="Times New Roman" w:hAnsi="Times New Roman" w:cs="Times New Roman"/>
-        </w:rPr>
-      </w:pPr>
-      <w:r>
-        <w:rPr>
-          <w:rFonts w:ascii="Times New Roman" w:hAnsi="Times New Roman" w:cs="Times New Roman"/>
-        </w:rPr>
-        <w:t>Asimismo, se dejará claro que el sistema tiene fines educativos y de investigación, no de vigilancia ni control conductual. Finalmente, todas las herramientas, librerías y conjuntos de datos externos se utilizarán conforme a sus licencias, reconociendo a sus autores y limitaciones de uso.</w:t>
+          <w:lang w:val="es-CO"/>
+        </w:rPr>
+      </w:pPr>
+      <w:r>
+        <w:rPr>
+          <w:rFonts w:ascii="Times New Roman" w:hAnsi="Times New Roman" w:cs="Times New Roman"/>
+          <w:lang w:val="es-CO"/>
+        </w:rPr>
+        <w:t>1. Consentimiento Informado y Privacidad</w:t>
       </w:r>
     </w:p>
     <w:p>
@@ -1429,15 +2025,397 @@
         <w:spacing w:before="240" w:after="240"/>
         <w:rPr>
           <w:rFonts w:ascii="Times New Roman" w:hAnsi="Times New Roman" w:cs="Times New Roman"/>
-        </w:rPr>
-      </w:pPr>
-    </w:p>
-    <w:p>
-      <w:pPr>
-        <w:rPr>
-          <w:rFonts w:ascii="Times New Roman" w:hAnsi="Times New Roman" w:cs="Times New Roman"/>
-        </w:rPr>
-      </w:pPr>
+          <w:lang w:val="es-CO"/>
+        </w:rPr>
+      </w:pPr>
+      <w:r>
+        <w:rPr>
+          <w:rFonts w:ascii="Times New Roman" w:hAnsi="Times New Roman" w:cs="Times New Roman"/>
+          <w:lang w:val="es-CO"/>
+        </w:rPr>
+        <w:t>La base de la recolección de datos es el respeto por la autonomía de los participantes.</w:t>
+      </w:r>
+    </w:p>
+    <w:p>
+      <w:pPr>
+        <w:numPr>
+          <w:ilvl w:val="0"/>
+          <w:numId w:val="6"/>
+        </w:numPr>
+        <w:spacing w:before="240" w:after="240"/>
+        <w:rPr>
+          <w:rFonts w:ascii="Times New Roman" w:hAnsi="Times New Roman" w:cs="Times New Roman"/>
+          <w:lang w:val="es-CO"/>
+        </w:rPr>
+      </w:pPr>
+      <w:r>
+        <w:rPr>
+          <w:rFonts w:ascii="Times New Roman" w:hAnsi="Times New Roman" w:cs="Times New Roman"/>
+          <w:lang w:val="es-CO"/>
+        </w:rPr>
+        <w:t>Consentimiento Explícito: Antes de realizar cualquier grabación, cada voluntario deberá otorgar un consentimiento informado por escrito. Este documento explicará de forma clara y sencilla:</w:t>
+      </w:r>
+    </w:p>
+    <w:p>
+      <w:pPr>
+        <w:numPr>
+          <w:ilvl w:val="1"/>
+          <w:numId w:val="6"/>
+        </w:numPr>
+        <w:spacing w:before="240" w:after="240"/>
+        <w:rPr>
+          <w:rFonts w:ascii="Times New Roman" w:hAnsi="Times New Roman" w:cs="Times New Roman"/>
+          <w:lang w:val="es-CO"/>
+        </w:rPr>
+      </w:pPr>
+      <w:r>
+        <w:rPr>
+          <w:rFonts w:ascii="Times New Roman" w:hAnsi="Times New Roman" w:cs="Times New Roman"/>
+          <w:lang w:val="es-CO"/>
+        </w:rPr>
+        <w:t>El objetivo del proyecto: desarrollar un sistema con fines educativos y de investigación para clasificar actividades.</w:t>
+      </w:r>
+    </w:p>
+    <w:p>
+      <w:pPr>
+        <w:numPr>
+          <w:ilvl w:val="1"/>
+          <w:numId w:val="6"/>
+        </w:numPr>
+        <w:spacing w:before="240" w:after="240"/>
+        <w:rPr>
+          <w:rFonts w:ascii="Times New Roman" w:hAnsi="Times New Roman" w:cs="Times New Roman"/>
+          <w:lang w:val="es-CO"/>
+        </w:rPr>
+      </w:pPr>
+      <w:r>
+        <w:rPr>
+          <w:rFonts w:ascii="Times New Roman" w:hAnsi="Times New Roman" w:cs="Times New Roman"/>
+          <w:lang w:val="es-CO"/>
+        </w:rPr>
+        <w:t>El procedimiento: cómo serán grabados y qué tipo de datos (coordenadas articulares) se extraerán.</w:t>
+      </w:r>
+    </w:p>
+    <w:p>
+      <w:pPr>
+        <w:numPr>
+          <w:ilvl w:val="1"/>
+          <w:numId w:val="6"/>
+        </w:numPr>
+        <w:spacing w:before="240" w:after="240"/>
+        <w:rPr>
+          <w:rFonts w:ascii="Times New Roman" w:hAnsi="Times New Roman" w:cs="Times New Roman"/>
+          <w:lang w:val="es-CO"/>
+        </w:rPr>
+      </w:pPr>
+      <w:r>
+        <w:rPr>
+          <w:rFonts w:ascii="Times New Roman" w:hAnsi="Times New Roman" w:cs="Times New Roman"/>
+          <w:lang w:val="es-CO"/>
+        </w:rPr>
+        <w:t>El uso de los datos: se limitará estrictamente a este proyecto académico.</w:t>
+      </w:r>
+    </w:p>
+    <w:p>
+      <w:pPr>
+        <w:numPr>
+          <w:ilvl w:val="1"/>
+          <w:numId w:val="6"/>
+        </w:numPr>
+        <w:spacing w:before="240" w:after="240"/>
+        <w:rPr>
+          <w:rFonts w:ascii="Times New Roman" w:hAnsi="Times New Roman" w:cs="Times New Roman"/>
+          <w:lang w:val="es-CO"/>
+        </w:rPr>
+      </w:pPr>
+      <w:r>
+        <w:rPr>
+          <w:rFonts w:ascii="Times New Roman" w:hAnsi="Times New Roman" w:cs="Times New Roman"/>
+          <w:lang w:val="es-CO"/>
+        </w:rPr>
+        <w:t>El derecho a retirar su participación y sus datos en cualquier momento sin penalización alguna.</w:t>
+      </w:r>
+    </w:p>
+    <w:p>
+      <w:pPr>
+        <w:spacing w:before="240" w:after="240"/>
+        <w:rPr>
+          <w:rFonts w:ascii="Times New Roman" w:hAnsi="Times New Roman" w:cs="Times New Roman"/>
+          <w:lang w:val="es-CO"/>
+        </w:rPr>
+      </w:pPr>
+      <w:r>
+        <w:rPr>
+          <w:rFonts w:ascii="Times New Roman" w:hAnsi="Times New Roman" w:cs="Times New Roman"/>
+          <w:lang w:val="es-CO"/>
+        </w:rPr>
+        <w:t xml:space="preserve">Debido a que la mayoría de los videos será generada por el equipo, este consentimiento ya se presupone, pero en caso de involucrar a nuevos participantes, estos seguirán el procedimiento previamente establecido para así asegurar un buen uso de la información. </w:t>
+      </w:r>
+    </w:p>
+    <w:p>
+      <w:pPr>
+        <w:numPr>
+          <w:ilvl w:val="0"/>
+          <w:numId w:val="6"/>
+        </w:numPr>
+        <w:spacing w:before="240" w:after="240"/>
+        <w:rPr>
+          <w:rFonts w:ascii="Times New Roman" w:hAnsi="Times New Roman" w:cs="Times New Roman"/>
+          <w:lang w:val="es-CO"/>
+        </w:rPr>
+      </w:pPr>
+      <w:r>
+        <w:rPr>
+          <w:rFonts w:ascii="Times New Roman" w:hAnsi="Times New Roman" w:cs="Times New Roman"/>
+          <w:lang w:val="es-CO"/>
+        </w:rPr>
+        <w:t>Protección de la Identidad: Para maximizar la privacidad, se implementará una política de minimización de datos. El protocolo consistirá en procesar los videos para extraer las coordenadas articulares (</w:t>
+      </w:r>
+      <w:proofErr w:type="spellStart"/>
+      <w:r>
+        <w:rPr>
+          <w:rFonts w:ascii="Times New Roman" w:hAnsi="Times New Roman" w:cs="Times New Roman"/>
+          <w:lang w:val="es-CO"/>
+        </w:rPr>
+        <w:t>landmarks</w:t>
+      </w:r>
+      <w:proofErr w:type="spellEnd"/>
+      <w:r>
+        <w:rPr>
+          <w:rFonts w:ascii="Times New Roman" w:hAnsi="Times New Roman" w:cs="Times New Roman"/>
+          <w:lang w:val="es-CO"/>
+        </w:rPr>
+        <w:t>) y luego descartar las grabaciones crudas, siempre que sea posible, para almacenar únicamente los datos esqueléticos anonimizados. Esto rompe el vínculo directo con la identidad visual de la persona.</w:t>
+      </w:r>
+    </w:p>
+    <w:p>
+      <w:pPr>
+        <w:spacing w:before="240" w:after="240"/>
+        <w:rPr>
+          <w:rFonts w:ascii="Times New Roman" w:hAnsi="Times New Roman" w:cs="Times New Roman"/>
+          <w:lang w:val="es-CO"/>
+        </w:rPr>
+      </w:pPr>
+      <w:r>
+        <w:rPr>
+          <w:rFonts w:ascii="Times New Roman" w:hAnsi="Times New Roman" w:cs="Times New Roman"/>
+          <w:lang w:val="es-CO"/>
+        </w:rPr>
+        <w:t>2. Sesgos en los Datos y Equidad Algorítmica</w:t>
+      </w:r>
+    </w:p>
+    <w:p>
+      <w:pPr>
+        <w:spacing w:before="240" w:after="240"/>
+        <w:rPr>
+          <w:rFonts w:ascii="Times New Roman" w:hAnsi="Times New Roman" w:cs="Times New Roman"/>
+          <w:lang w:val="es-CO"/>
+        </w:rPr>
+      </w:pPr>
+      <w:r>
+        <w:rPr>
+          <w:rFonts w:ascii="Times New Roman" w:hAnsi="Times New Roman" w:cs="Times New Roman"/>
+          <w:lang w:val="es-CO"/>
+        </w:rPr>
+        <w:t>Un modelo de IA es tan bueno como los datos con los que se entrena. Un conjunto de datos no representativo puede llevar a un sistema que funcione de manera desigual para diferentes grupos de personas.</w:t>
+      </w:r>
+    </w:p>
+    <w:p>
+      <w:pPr>
+        <w:numPr>
+          <w:ilvl w:val="0"/>
+          <w:numId w:val="7"/>
+        </w:numPr>
+        <w:spacing w:before="240" w:after="240"/>
+        <w:rPr>
+          <w:rFonts w:ascii="Times New Roman" w:hAnsi="Times New Roman" w:cs="Times New Roman"/>
+          <w:lang w:val="es-CO"/>
+        </w:rPr>
+      </w:pPr>
+      <w:r>
+        <w:rPr>
+          <w:rFonts w:ascii="Times New Roman" w:hAnsi="Times New Roman" w:cs="Times New Roman"/>
+          <w:lang w:val="es-CO"/>
+        </w:rPr>
+        <w:t>Mitigación de Sesgos en la Recolección: Somos conscientes de que un modelo entrenado mayoritariamente con un solo tipo de fisionomía podría fallar al analizar a personas con otras características. Por ello, una prioridad es construir un conjunto de datos diverso, buscando activamente la participación de voluntarios con diferentes estaturas, complexiones, géneros y vestimentas.</w:t>
+      </w:r>
+    </w:p>
+    <w:p>
+      <w:pPr>
+        <w:numPr>
+          <w:ilvl w:val="0"/>
+          <w:numId w:val="7"/>
+        </w:numPr>
+        <w:spacing w:before="240" w:after="240"/>
+        <w:rPr>
+          <w:rFonts w:ascii="Times New Roman" w:hAnsi="Times New Roman" w:cs="Times New Roman"/>
+          <w:lang w:val="es-CO"/>
+        </w:rPr>
+      </w:pPr>
+      <w:r>
+        <w:rPr>
+          <w:rFonts w:ascii="Times New Roman" w:hAnsi="Times New Roman" w:cs="Times New Roman"/>
+          <w:lang w:val="es-CO"/>
+        </w:rPr>
+        <w:t>Evaluación de la Equidad: Durante la fase de evaluación, no solo mediremos el rendimiento global del modelo, sino que también analizaremos su comportamiento en subgrupos demográficos (si los datos lo permiten). Esto nos ayudará a identificar si el sistema presenta una degradación del rendimiento para ciertos perfiles y a entender sus limitaciones.</w:t>
+      </w:r>
+    </w:p>
+    <w:p>
+      <w:pPr>
+        <w:spacing w:before="240" w:after="240"/>
+        <w:rPr>
+          <w:rFonts w:ascii="Times New Roman" w:hAnsi="Times New Roman" w:cs="Times New Roman"/>
+          <w:lang w:val="es-CO"/>
+        </w:rPr>
+      </w:pPr>
+      <w:r>
+        <w:rPr>
+          <w:rFonts w:ascii="Times New Roman" w:hAnsi="Times New Roman" w:cs="Times New Roman"/>
+          <w:lang w:val="es-CO"/>
+        </w:rPr>
+        <w:t>3. Transparencia y Potencial de Mal Uso</w:t>
+      </w:r>
+    </w:p>
+    <w:p>
+      <w:pPr>
+        <w:spacing w:before="240" w:after="240"/>
+        <w:rPr>
+          <w:rFonts w:ascii="Times New Roman" w:hAnsi="Times New Roman" w:cs="Times New Roman"/>
+          <w:lang w:val="es-CO"/>
+        </w:rPr>
+      </w:pPr>
+      <w:r>
+        <w:rPr>
+          <w:rFonts w:ascii="Times New Roman" w:hAnsi="Times New Roman" w:cs="Times New Roman"/>
+          <w:lang w:val="es-CO"/>
+        </w:rPr>
+        <w:lastRenderedPageBreak/>
+        <w:t>Es crucial ser transparentes sobre las capacidades y limitaciones del sistema, así como reflexionar sobre su uso indebido.</w:t>
+      </w:r>
+    </w:p>
+    <w:p>
+      <w:pPr>
+        <w:numPr>
+          <w:ilvl w:val="0"/>
+          <w:numId w:val="8"/>
+        </w:numPr>
+        <w:spacing w:before="240" w:after="240"/>
+        <w:rPr>
+          <w:rFonts w:ascii="Times New Roman" w:hAnsi="Times New Roman" w:cs="Times New Roman"/>
+          <w:lang w:val="es-CO"/>
+        </w:rPr>
+      </w:pPr>
+      <w:r>
+        <w:rPr>
+          <w:rFonts w:ascii="Times New Roman" w:hAnsi="Times New Roman" w:cs="Times New Roman"/>
+          <w:lang w:val="es-CO"/>
+        </w:rPr>
+        <w:t>Finalidad del Sistema: Se reitera que el propósito de este proyecto es estrictamente académico y de investigación. Se dejará explícitamente documentado que el sistema no está diseñado ni validado para fines de vigilancia, monitoreo de empleados, diagnóstico médico o cualquier aplicación que tenga consecuencias directas sobre la vida de las personas.</w:t>
+      </w:r>
+    </w:p>
+    <w:p>
+      <w:pPr>
+        <w:numPr>
+          <w:ilvl w:val="0"/>
+          <w:numId w:val="8"/>
+        </w:numPr>
+        <w:spacing w:before="240" w:after="240"/>
+        <w:rPr>
+          <w:rFonts w:ascii="Times New Roman" w:hAnsi="Times New Roman" w:cs="Times New Roman"/>
+          <w:lang w:val="es-CO"/>
+        </w:rPr>
+      </w:pPr>
+      <w:r>
+        <w:rPr>
+          <w:rFonts w:ascii="Times New Roman" w:hAnsi="Times New Roman" w:cs="Times New Roman"/>
+          <w:lang w:val="es-CO"/>
+        </w:rPr>
+        <w:t>Interpretabilidad: Aunque el objetivo principal es la precisión, se buscará entender qué características (velocidades, ángulos, etc.) son más influyentes en las decisiones del modelo. Esto aporta una capa de transparencia sobre su funcionamiento interno y permite auditar decisiones inesperadas.</w:t>
+      </w:r>
+    </w:p>
+    <w:p>
+      <w:pPr>
+        <w:spacing w:before="240" w:after="240"/>
+        <w:rPr>
+          <w:rFonts w:ascii="Times New Roman" w:hAnsi="Times New Roman" w:cs="Times New Roman"/>
+          <w:lang w:val="es-CO"/>
+        </w:rPr>
+      </w:pPr>
+      <w:r>
+        <w:rPr>
+          <w:rFonts w:ascii="Times New Roman" w:hAnsi="Times New Roman" w:cs="Times New Roman"/>
+          <w:lang w:val="es-CO"/>
+        </w:rPr>
+        <w:t>4. Uso Responsable de Recursos Externos</w:t>
+      </w:r>
+    </w:p>
+    <w:p>
+      <w:pPr>
+        <w:spacing w:before="240" w:after="240"/>
+        <w:rPr>
+          <w:rFonts w:ascii="Times New Roman" w:hAnsi="Times New Roman" w:cs="Times New Roman"/>
+          <w:lang w:val="es-CO"/>
+        </w:rPr>
+      </w:pPr>
+      <w:r>
+        <w:rPr>
+          <w:rFonts w:ascii="Times New Roman" w:hAnsi="Times New Roman" w:cs="Times New Roman"/>
+          <w:lang w:val="es-CO"/>
+        </w:rPr>
+        <w:t>El proyecto se apoya en herramientas y, potencialmente, en datos de terceros.</w:t>
+      </w:r>
+    </w:p>
+    <w:p>
+      <w:pPr>
+        <w:numPr>
+          <w:ilvl w:val="0"/>
+          <w:numId w:val="9"/>
+        </w:numPr>
+        <w:spacing w:before="240" w:after="240"/>
+        <w:rPr>
+          <w:rFonts w:ascii="Times New Roman" w:hAnsi="Times New Roman" w:cs="Times New Roman"/>
+          <w:lang w:val="es-CO"/>
+        </w:rPr>
+      </w:pPr>
+      <w:r>
+        <w:rPr>
+          <w:rFonts w:ascii="Times New Roman" w:hAnsi="Times New Roman" w:cs="Times New Roman"/>
+          <w:lang w:val="es-CO"/>
+        </w:rPr>
+        <w:t xml:space="preserve">Atribución y Licenciamiento: Se mantendrá un registro detallado de todas las librerías (como </w:t>
+      </w:r>
+      <w:proofErr w:type="spellStart"/>
+      <w:r>
+        <w:rPr>
+          <w:rFonts w:ascii="Times New Roman" w:hAnsi="Times New Roman" w:cs="Times New Roman"/>
+          <w:lang w:val="es-CO"/>
+        </w:rPr>
+        <w:t>MediaPipe</w:t>
+      </w:r>
+      <w:proofErr w:type="spellEnd"/>
+      <w:r>
+        <w:rPr>
+          <w:rFonts w:ascii="Times New Roman" w:hAnsi="Times New Roman" w:cs="Times New Roman"/>
+          <w:lang w:val="es-CO"/>
+        </w:rPr>
+        <w:t xml:space="preserve">), herramientas (como </w:t>
+      </w:r>
+      <w:proofErr w:type="spellStart"/>
+      <w:r>
+        <w:rPr>
+          <w:rFonts w:ascii="Times New Roman" w:hAnsi="Times New Roman" w:cs="Times New Roman"/>
+          <w:lang w:val="es-CO"/>
+        </w:rPr>
+        <w:t>LabelStudio</w:t>
+      </w:r>
+      <w:proofErr w:type="spellEnd"/>
+      <w:r>
+        <w:rPr>
+          <w:rFonts w:ascii="Times New Roman" w:hAnsi="Times New Roman" w:cs="Times New Roman"/>
+          <w:lang w:val="es-CO"/>
+        </w:rPr>
+        <w:t>) y conjuntos de datos públicos que se utilicen. Se respetarán rigurosamente sus licencias de uso, dando el crédito correspondiente a los autores originales y asegurando que su utilización se alinee con los términos establecidos.</w:t>
+      </w:r>
     </w:p>
     <w:sectPr>
       <w:pgSz w:w="11909" w:h="16834"/>
@@ -1565,6 +2543,453 @@
     </w:lvl>
   </w:abstractNum>
   <w:abstractNum w:abstractNumId="1" w15:restartNumberingAfterBreak="0">
+    <w:nsid w:val="0EE931F4"/>
+    <w:multiLevelType w:val="multilevel"/>
+    <w:tmpl w:val="419C90BA"/>
+    <w:lvl w:ilvl="0">
+      <w:start w:val="1"/>
+      <w:numFmt w:val="bullet"/>
+      <w:lvlText w:val=""/>
+      <w:lvlJc w:val="left"/>
+      <w:pPr>
+        <w:tabs>
+          <w:tab w:val="num" w:pos="720"/>
+        </w:tabs>
+        <w:ind w:left="720" w:hanging="360"/>
+      </w:pPr>
+      <w:rPr>
+        <w:rFonts w:ascii="Symbol" w:hAnsi="Symbol" w:hint="default"/>
+        <w:sz w:val="20"/>
+      </w:rPr>
+    </w:lvl>
+    <w:lvl w:ilvl="1" w:tentative="1">
+      <w:start w:val="1"/>
+      <w:numFmt w:val="bullet"/>
+      <w:lvlText w:val="o"/>
+      <w:lvlJc w:val="left"/>
+      <w:pPr>
+        <w:tabs>
+          <w:tab w:val="num" w:pos="1440"/>
+        </w:tabs>
+        <w:ind w:left="1440" w:hanging="360"/>
+      </w:pPr>
+      <w:rPr>
+        <w:rFonts w:ascii="Courier New" w:hAnsi="Courier New" w:hint="default"/>
+        <w:sz w:val="20"/>
+      </w:rPr>
+    </w:lvl>
+    <w:lvl w:ilvl="2" w:tentative="1">
+      <w:start w:val="1"/>
+      <w:numFmt w:val="bullet"/>
+      <w:lvlText w:val=""/>
+      <w:lvlJc w:val="left"/>
+      <w:pPr>
+        <w:tabs>
+          <w:tab w:val="num" w:pos="2160"/>
+        </w:tabs>
+        <w:ind w:left="2160" w:hanging="360"/>
+      </w:pPr>
+      <w:rPr>
+        <w:rFonts w:ascii="Wingdings" w:hAnsi="Wingdings" w:hint="default"/>
+        <w:sz w:val="20"/>
+      </w:rPr>
+    </w:lvl>
+    <w:lvl w:ilvl="3" w:tentative="1">
+      <w:start w:val="1"/>
+      <w:numFmt w:val="bullet"/>
+      <w:lvlText w:val=""/>
+      <w:lvlJc w:val="left"/>
+      <w:pPr>
+        <w:tabs>
+          <w:tab w:val="num" w:pos="2880"/>
+        </w:tabs>
+        <w:ind w:left="2880" w:hanging="360"/>
+      </w:pPr>
+      <w:rPr>
+        <w:rFonts w:ascii="Wingdings" w:hAnsi="Wingdings" w:hint="default"/>
+        <w:sz w:val="20"/>
+      </w:rPr>
+    </w:lvl>
+    <w:lvl w:ilvl="4" w:tentative="1">
+      <w:start w:val="1"/>
+      <w:numFmt w:val="bullet"/>
+      <w:lvlText w:val=""/>
+      <w:lvlJc w:val="left"/>
+      <w:pPr>
+        <w:tabs>
+          <w:tab w:val="num" w:pos="3600"/>
+        </w:tabs>
+        <w:ind w:left="3600" w:hanging="360"/>
+      </w:pPr>
+      <w:rPr>
+        <w:rFonts w:ascii="Wingdings" w:hAnsi="Wingdings" w:hint="default"/>
+        <w:sz w:val="20"/>
+      </w:rPr>
+    </w:lvl>
+    <w:lvl w:ilvl="5" w:tentative="1">
+      <w:start w:val="1"/>
+      <w:numFmt w:val="bullet"/>
+      <w:lvlText w:val=""/>
+      <w:lvlJc w:val="left"/>
+      <w:pPr>
+        <w:tabs>
+          <w:tab w:val="num" w:pos="4320"/>
+        </w:tabs>
+        <w:ind w:left="4320" w:hanging="360"/>
+      </w:pPr>
+      <w:rPr>
+        <w:rFonts w:ascii="Wingdings" w:hAnsi="Wingdings" w:hint="default"/>
+        <w:sz w:val="20"/>
+      </w:rPr>
+    </w:lvl>
+    <w:lvl w:ilvl="6" w:tentative="1">
+      <w:start w:val="1"/>
+      <w:numFmt w:val="bullet"/>
+      <w:lvlText w:val=""/>
+      <w:lvlJc w:val="left"/>
+      <w:pPr>
+        <w:tabs>
+          <w:tab w:val="num" w:pos="5040"/>
+        </w:tabs>
+        <w:ind w:left="5040" w:hanging="360"/>
+      </w:pPr>
+      <w:rPr>
+        <w:rFonts w:ascii="Wingdings" w:hAnsi="Wingdings" w:hint="default"/>
+        <w:sz w:val="20"/>
+      </w:rPr>
+    </w:lvl>
+    <w:lvl w:ilvl="7" w:tentative="1">
+      <w:start w:val="1"/>
+      <w:numFmt w:val="bullet"/>
+      <w:lvlText w:val=""/>
+      <w:lvlJc w:val="left"/>
+      <w:pPr>
+        <w:tabs>
+          <w:tab w:val="num" w:pos="5760"/>
+        </w:tabs>
+        <w:ind w:left="5760" w:hanging="360"/>
+      </w:pPr>
+      <w:rPr>
+        <w:rFonts w:ascii="Wingdings" w:hAnsi="Wingdings" w:hint="default"/>
+        <w:sz w:val="20"/>
+      </w:rPr>
+    </w:lvl>
+    <w:lvl w:ilvl="8" w:tentative="1">
+      <w:start w:val="1"/>
+      <w:numFmt w:val="bullet"/>
+      <w:lvlText w:val=""/>
+      <w:lvlJc w:val="left"/>
+      <w:pPr>
+        <w:tabs>
+          <w:tab w:val="num" w:pos="6480"/>
+        </w:tabs>
+        <w:ind w:left="6480" w:hanging="360"/>
+      </w:pPr>
+      <w:rPr>
+        <w:rFonts w:ascii="Wingdings" w:hAnsi="Wingdings" w:hint="default"/>
+        <w:sz w:val="20"/>
+      </w:rPr>
+    </w:lvl>
+  </w:abstractNum>
+  <w:abstractNum w:abstractNumId="2" w15:restartNumberingAfterBreak="0">
+    <w:nsid w:val="1A266B9A"/>
+    <w:multiLevelType w:val="multilevel"/>
+    <w:tmpl w:val="95846078"/>
+    <w:lvl w:ilvl="0">
+      <w:start w:val="1"/>
+      <w:numFmt w:val="bullet"/>
+      <w:lvlText w:val=""/>
+      <w:lvlJc w:val="left"/>
+      <w:pPr>
+        <w:tabs>
+          <w:tab w:val="num" w:pos="720"/>
+        </w:tabs>
+        <w:ind w:left="720" w:hanging="360"/>
+      </w:pPr>
+      <w:rPr>
+        <w:rFonts w:ascii="Symbol" w:hAnsi="Symbol" w:hint="default"/>
+        <w:sz w:val="20"/>
+      </w:rPr>
+    </w:lvl>
+    <w:lvl w:ilvl="1">
+      <w:start w:val="1"/>
+      <w:numFmt w:val="bullet"/>
+      <w:lvlText w:val="o"/>
+      <w:lvlJc w:val="left"/>
+      <w:pPr>
+        <w:tabs>
+          <w:tab w:val="num" w:pos="1440"/>
+        </w:tabs>
+        <w:ind w:left="1440" w:hanging="360"/>
+      </w:pPr>
+      <w:rPr>
+        <w:rFonts w:ascii="Courier New" w:hAnsi="Courier New" w:hint="default"/>
+        <w:sz w:val="20"/>
+      </w:rPr>
+    </w:lvl>
+    <w:lvl w:ilvl="2" w:tentative="1">
+      <w:start w:val="1"/>
+      <w:numFmt w:val="bullet"/>
+      <w:lvlText w:val=""/>
+      <w:lvlJc w:val="left"/>
+      <w:pPr>
+        <w:tabs>
+          <w:tab w:val="num" w:pos="2160"/>
+        </w:tabs>
+        <w:ind w:left="2160" w:hanging="360"/>
+      </w:pPr>
+      <w:rPr>
+        <w:rFonts w:ascii="Wingdings" w:hAnsi="Wingdings" w:hint="default"/>
+        <w:sz w:val="20"/>
+      </w:rPr>
+    </w:lvl>
+    <w:lvl w:ilvl="3" w:tentative="1">
+      <w:start w:val="1"/>
+      <w:numFmt w:val="bullet"/>
+      <w:lvlText w:val=""/>
+      <w:lvlJc w:val="left"/>
+      <w:pPr>
+        <w:tabs>
+          <w:tab w:val="num" w:pos="2880"/>
+        </w:tabs>
+        <w:ind w:left="2880" w:hanging="360"/>
+      </w:pPr>
+      <w:rPr>
+        <w:rFonts w:ascii="Wingdings" w:hAnsi="Wingdings" w:hint="default"/>
+        <w:sz w:val="20"/>
+      </w:rPr>
+    </w:lvl>
+    <w:lvl w:ilvl="4" w:tentative="1">
+      <w:start w:val="1"/>
+      <w:numFmt w:val="bullet"/>
+      <w:lvlText w:val=""/>
+      <w:lvlJc w:val="left"/>
+      <w:pPr>
+        <w:tabs>
+          <w:tab w:val="num" w:pos="3600"/>
+        </w:tabs>
+        <w:ind w:left="3600" w:hanging="360"/>
+      </w:pPr>
+      <w:rPr>
+        <w:rFonts w:ascii="Wingdings" w:hAnsi="Wingdings" w:hint="default"/>
+        <w:sz w:val="20"/>
+      </w:rPr>
+    </w:lvl>
+    <w:lvl w:ilvl="5" w:tentative="1">
+      <w:start w:val="1"/>
+      <w:numFmt w:val="bullet"/>
+      <w:lvlText w:val=""/>
+      <w:lvlJc w:val="left"/>
+      <w:pPr>
+        <w:tabs>
+          <w:tab w:val="num" w:pos="4320"/>
+        </w:tabs>
+        <w:ind w:left="4320" w:hanging="360"/>
+      </w:pPr>
+      <w:rPr>
+        <w:rFonts w:ascii="Wingdings" w:hAnsi="Wingdings" w:hint="default"/>
+        <w:sz w:val="20"/>
+      </w:rPr>
+    </w:lvl>
+    <w:lvl w:ilvl="6" w:tentative="1">
+      <w:start w:val="1"/>
+      <w:numFmt w:val="bullet"/>
+      <w:lvlText w:val=""/>
+      <w:lvlJc w:val="left"/>
+      <w:pPr>
+        <w:tabs>
+          <w:tab w:val="num" w:pos="5040"/>
+        </w:tabs>
+        <w:ind w:left="5040" w:hanging="360"/>
+      </w:pPr>
+      <w:rPr>
+        <w:rFonts w:ascii="Wingdings" w:hAnsi="Wingdings" w:hint="default"/>
+        <w:sz w:val="20"/>
+      </w:rPr>
+    </w:lvl>
+    <w:lvl w:ilvl="7" w:tentative="1">
+      <w:start w:val="1"/>
+      <w:numFmt w:val="bullet"/>
+      <w:lvlText w:val=""/>
+      <w:lvlJc w:val="left"/>
+      <w:pPr>
+        <w:tabs>
+          <w:tab w:val="num" w:pos="5760"/>
+        </w:tabs>
+        <w:ind w:left="5760" w:hanging="360"/>
+      </w:pPr>
+      <w:rPr>
+        <w:rFonts w:ascii="Wingdings" w:hAnsi="Wingdings" w:hint="default"/>
+        <w:sz w:val="20"/>
+      </w:rPr>
+    </w:lvl>
+    <w:lvl w:ilvl="8" w:tentative="1">
+      <w:start w:val="1"/>
+      <w:numFmt w:val="bullet"/>
+      <w:lvlText w:val=""/>
+      <w:lvlJc w:val="left"/>
+      <w:pPr>
+        <w:tabs>
+          <w:tab w:val="num" w:pos="6480"/>
+        </w:tabs>
+        <w:ind w:left="6480" w:hanging="360"/>
+      </w:pPr>
+      <w:rPr>
+        <w:rFonts w:ascii="Wingdings" w:hAnsi="Wingdings" w:hint="default"/>
+        <w:sz w:val="20"/>
+      </w:rPr>
+    </w:lvl>
+  </w:abstractNum>
+  <w:abstractNum w:abstractNumId="3" w15:restartNumberingAfterBreak="0">
+    <w:nsid w:val="20F47348"/>
+    <w:multiLevelType w:val="multilevel"/>
+    <w:tmpl w:val="88F22728"/>
+    <w:lvl w:ilvl="0">
+      <w:start w:val="1"/>
+      <w:numFmt w:val="decimal"/>
+      <w:lvlText w:val="%1."/>
+      <w:lvlJc w:val="left"/>
+      <w:pPr>
+        <w:tabs>
+          <w:tab w:val="num" w:pos="720"/>
+        </w:tabs>
+        <w:ind w:left="720" w:hanging="360"/>
+      </w:pPr>
+      <w:rPr>
+        <w:rFonts w:ascii="Times New Roman" w:eastAsia="Arial" w:hAnsi="Times New Roman" w:cs="Times New Roman"/>
+        <w:sz w:val="20"/>
+      </w:rPr>
+    </w:lvl>
+    <w:lvl w:ilvl="1" w:tentative="1">
+      <w:start w:val="1"/>
+      <w:numFmt w:val="bullet"/>
+      <w:lvlText w:val="o"/>
+      <w:lvlJc w:val="left"/>
+      <w:pPr>
+        <w:tabs>
+          <w:tab w:val="num" w:pos="1440"/>
+        </w:tabs>
+        <w:ind w:left="1440" w:hanging="360"/>
+      </w:pPr>
+      <w:rPr>
+        <w:rFonts w:ascii="Courier New" w:hAnsi="Courier New" w:hint="default"/>
+        <w:sz w:val="20"/>
+      </w:rPr>
+    </w:lvl>
+    <w:lvl w:ilvl="2" w:tentative="1">
+      <w:start w:val="1"/>
+      <w:numFmt w:val="bullet"/>
+      <w:lvlText w:val=""/>
+      <w:lvlJc w:val="left"/>
+      <w:pPr>
+        <w:tabs>
+          <w:tab w:val="num" w:pos="2160"/>
+        </w:tabs>
+        <w:ind w:left="2160" w:hanging="360"/>
+      </w:pPr>
+      <w:rPr>
+        <w:rFonts w:ascii="Wingdings" w:hAnsi="Wingdings" w:hint="default"/>
+        <w:sz w:val="20"/>
+      </w:rPr>
+    </w:lvl>
+    <w:lvl w:ilvl="3" w:tentative="1">
+      <w:start w:val="1"/>
+      <w:numFmt w:val="bullet"/>
+      <w:lvlText w:val=""/>
+      <w:lvlJc w:val="left"/>
+      <w:pPr>
+        <w:tabs>
+          <w:tab w:val="num" w:pos="2880"/>
+        </w:tabs>
+        <w:ind w:left="2880" w:hanging="360"/>
+      </w:pPr>
+      <w:rPr>
+        <w:rFonts w:ascii="Wingdings" w:hAnsi="Wingdings" w:hint="default"/>
+        <w:sz w:val="20"/>
+      </w:rPr>
+    </w:lvl>
+    <w:lvl w:ilvl="4" w:tentative="1">
+      <w:start w:val="1"/>
+      <w:numFmt w:val="bullet"/>
+      <w:lvlText w:val=""/>
+      <w:lvlJc w:val="left"/>
+      <w:pPr>
+        <w:tabs>
+          <w:tab w:val="num" w:pos="3600"/>
+        </w:tabs>
+        <w:ind w:left="3600" w:hanging="360"/>
+      </w:pPr>
+      <w:rPr>
+        <w:rFonts w:ascii="Wingdings" w:hAnsi="Wingdings" w:hint="default"/>
+        <w:sz w:val="20"/>
+      </w:rPr>
+    </w:lvl>
+    <w:lvl w:ilvl="5" w:tentative="1">
+      <w:start w:val="1"/>
+      <w:numFmt w:val="bullet"/>
+      <w:lvlText w:val=""/>
+      <w:lvlJc w:val="left"/>
+      <w:pPr>
+        <w:tabs>
+          <w:tab w:val="num" w:pos="4320"/>
+        </w:tabs>
+        <w:ind w:left="4320" w:hanging="360"/>
+      </w:pPr>
+      <w:rPr>
+        <w:rFonts w:ascii="Wingdings" w:hAnsi="Wingdings" w:hint="default"/>
+        <w:sz w:val="20"/>
+      </w:rPr>
+    </w:lvl>
+    <w:lvl w:ilvl="6" w:tentative="1">
+      <w:start w:val="1"/>
+      <w:numFmt w:val="bullet"/>
+      <w:lvlText w:val=""/>
+      <w:lvlJc w:val="left"/>
+      <w:pPr>
+        <w:tabs>
+          <w:tab w:val="num" w:pos="5040"/>
+        </w:tabs>
+        <w:ind w:left="5040" w:hanging="360"/>
+      </w:pPr>
+      <w:rPr>
+        <w:rFonts w:ascii="Wingdings" w:hAnsi="Wingdings" w:hint="default"/>
+        <w:sz w:val="20"/>
+      </w:rPr>
+    </w:lvl>
+    <w:lvl w:ilvl="7" w:tentative="1">
+      <w:start w:val="1"/>
+      <w:numFmt w:val="bullet"/>
+      <w:lvlText w:val=""/>
+      <w:lvlJc w:val="left"/>
+      <w:pPr>
+        <w:tabs>
+          <w:tab w:val="num" w:pos="5760"/>
+        </w:tabs>
+        <w:ind w:left="5760" w:hanging="360"/>
+      </w:pPr>
+      <w:rPr>
+        <w:rFonts w:ascii="Wingdings" w:hAnsi="Wingdings" w:hint="default"/>
+        <w:sz w:val="20"/>
+      </w:rPr>
+    </w:lvl>
+    <w:lvl w:ilvl="8" w:tentative="1">
+      <w:start w:val="1"/>
+      <w:numFmt w:val="bullet"/>
+      <w:lvlText w:val=""/>
+      <w:lvlJc w:val="left"/>
+      <w:pPr>
+        <w:tabs>
+          <w:tab w:val="num" w:pos="6480"/>
+        </w:tabs>
+        <w:ind w:left="6480" w:hanging="360"/>
+      </w:pPr>
+      <w:rPr>
+        <w:rFonts w:ascii="Wingdings" w:hAnsi="Wingdings" w:hint="default"/>
+        <w:sz w:val="20"/>
+      </w:rPr>
+    </w:lvl>
+  </w:abstractNum>
+  <w:abstractNum w:abstractNumId="4" w15:restartNumberingAfterBreak="0">
     <w:nsid w:val="30695CD1"/>
     <w:multiLevelType w:val="multilevel"/>
     <w:tmpl w:val="11F8B8D4"/>
@@ -1677,7 +3102,156 @@
       </w:rPr>
     </w:lvl>
   </w:abstractNum>
-  <w:abstractNum w:abstractNumId="2" w15:restartNumberingAfterBreak="0">
+  <w:abstractNum w:abstractNumId="5" w15:restartNumberingAfterBreak="0">
+    <w:nsid w:val="34E90FFC"/>
+    <w:multiLevelType w:val="multilevel"/>
+    <w:tmpl w:val="48D46ED0"/>
+    <w:lvl w:ilvl="0">
+      <w:start w:val="1"/>
+      <w:numFmt w:val="decimal"/>
+      <w:lvlText w:val="%1."/>
+      <w:lvlJc w:val="left"/>
+      <w:pPr>
+        <w:tabs>
+          <w:tab w:val="num" w:pos="720"/>
+        </w:tabs>
+        <w:ind w:left="720" w:hanging="360"/>
+      </w:pPr>
+      <w:rPr>
+        <w:rFonts w:ascii="Times New Roman" w:eastAsia="Arial" w:hAnsi="Times New Roman" w:cs="Times New Roman"/>
+        <w:sz w:val="20"/>
+      </w:rPr>
+    </w:lvl>
+    <w:lvl w:ilvl="1" w:tentative="1">
+      <w:start w:val="1"/>
+      <w:numFmt w:val="bullet"/>
+      <w:lvlText w:val="o"/>
+      <w:lvlJc w:val="left"/>
+      <w:pPr>
+        <w:tabs>
+          <w:tab w:val="num" w:pos="1440"/>
+        </w:tabs>
+        <w:ind w:left="1440" w:hanging="360"/>
+      </w:pPr>
+      <w:rPr>
+        <w:rFonts w:ascii="Courier New" w:hAnsi="Courier New" w:hint="default"/>
+        <w:sz w:val="20"/>
+      </w:rPr>
+    </w:lvl>
+    <w:lvl w:ilvl="2" w:tentative="1">
+      <w:start w:val="1"/>
+      <w:numFmt w:val="bullet"/>
+      <w:lvlText w:val=""/>
+      <w:lvlJc w:val="left"/>
+      <w:pPr>
+        <w:tabs>
+          <w:tab w:val="num" w:pos="2160"/>
+        </w:tabs>
+        <w:ind w:left="2160" w:hanging="360"/>
+      </w:pPr>
+      <w:rPr>
+        <w:rFonts w:ascii="Wingdings" w:hAnsi="Wingdings" w:hint="default"/>
+        <w:sz w:val="20"/>
+      </w:rPr>
+    </w:lvl>
+    <w:lvl w:ilvl="3" w:tentative="1">
+      <w:start w:val="1"/>
+      <w:numFmt w:val="bullet"/>
+      <w:lvlText w:val=""/>
+      <w:lvlJc w:val="left"/>
+      <w:pPr>
+        <w:tabs>
+          <w:tab w:val="num" w:pos="2880"/>
+        </w:tabs>
+        <w:ind w:left="2880" w:hanging="360"/>
+      </w:pPr>
+      <w:rPr>
+        <w:rFonts w:ascii="Wingdings" w:hAnsi="Wingdings" w:hint="default"/>
+        <w:sz w:val="20"/>
+      </w:rPr>
+    </w:lvl>
+    <w:lvl w:ilvl="4" w:tentative="1">
+      <w:start w:val="1"/>
+      <w:numFmt w:val="bullet"/>
+      <w:lvlText w:val=""/>
+      <w:lvlJc w:val="left"/>
+      <w:pPr>
+        <w:tabs>
+          <w:tab w:val="num" w:pos="3600"/>
+        </w:tabs>
+        <w:ind w:left="3600" w:hanging="360"/>
+      </w:pPr>
+      <w:rPr>
+        <w:rFonts w:ascii="Wingdings" w:hAnsi="Wingdings" w:hint="default"/>
+        <w:sz w:val="20"/>
+      </w:rPr>
+    </w:lvl>
+    <w:lvl w:ilvl="5" w:tentative="1">
+      <w:start w:val="1"/>
+      <w:numFmt w:val="bullet"/>
+      <w:lvlText w:val=""/>
+      <w:lvlJc w:val="left"/>
+      <w:pPr>
+        <w:tabs>
+          <w:tab w:val="num" w:pos="4320"/>
+        </w:tabs>
+        <w:ind w:left="4320" w:hanging="360"/>
+      </w:pPr>
+      <w:rPr>
+        <w:rFonts w:ascii="Wingdings" w:hAnsi="Wingdings" w:hint="default"/>
+        <w:sz w:val="20"/>
+      </w:rPr>
+    </w:lvl>
+    <w:lvl w:ilvl="6" w:tentative="1">
+      <w:start w:val="1"/>
+      <w:numFmt w:val="bullet"/>
+      <w:lvlText w:val=""/>
+      <w:lvlJc w:val="left"/>
+      <w:pPr>
+        <w:tabs>
+          <w:tab w:val="num" w:pos="5040"/>
+        </w:tabs>
+        <w:ind w:left="5040" w:hanging="360"/>
+      </w:pPr>
+      <w:rPr>
+        <w:rFonts w:ascii="Wingdings" w:hAnsi="Wingdings" w:hint="default"/>
+        <w:sz w:val="20"/>
+      </w:rPr>
+    </w:lvl>
+    <w:lvl w:ilvl="7" w:tentative="1">
+      <w:start w:val="1"/>
+      <w:numFmt w:val="bullet"/>
+      <w:lvlText w:val=""/>
+      <w:lvlJc w:val="left"/>
+      <w:pPr>
+        <w:tabs>
+          <w:tab w:val="num" w:pos="5760"/>
+        </w:tabs>
+        <w:ind w:left="5760" w:hanging="360"/>
+      </w:pPr>
+      <w:rPr>
+        <w:rFonts w:ascii="Wingdings" w:hAnsi="Wingdings" w:hint="default"/>
+        <w:sz w:val="20"/>
+      </w:rPr>
+    </w:lvl>
+    <w:lvl w:ilvl="8" w:tentative="1">
+      <w:start w:val="1"/>
+      <w:numFmt w:val="bullet"/>
+      <w:lvlText w:val=""/>
+      <w:lvlJc w:val="left"/>
+      <w:pPr>
+        <w:tabs>
+          <w:tab w:val="num" w:pos="6480"/>
+        </w:tabs>
+        <w:ind w:left="6480" w:hanging="360"/>
+      </w:pPr>
+      <w:rPr>
+        <w:rFonts w:ascii="Wingdings" w:hAnsi="Wingdings" w:hint="default"/>
+        <w:sz w:val="20"/>
+      </w:rPr>
+    </w:lvl>
+  </w:abstractNum>
+  <w:abstractNum w:abstractNumId="6" w15:restartNumberingAfterBreak="0">
     <w:nsid w:val="3B7A09B9"/>
     <w:multiLevelType w:val="multilevel"/>
     <w:tmpl w:val="39D4CA8E"/>
@@ -1790,7 +3364,119 @@
       </w:rPr>
     </w:lvl>
   </w:abstractNum>
-  <w:abstractNum w:abstractNumId="3" w15:restartNumberingAfterBreak="0">
+  <w:abstractNum w:abstractNumId="7" w15:restartNumberingAfterBreak="0">
+    <w:nsid w:val="43A54070"/>
+    <w:multiLevelType w:val="hybridMultilevel"/>
+    <w:tmpl w:val="424813AA"/>
+    <w:lvl w:ilvl="0" w:tplc="7FAEC8BA">
+      <w:numFmt w:val="bullet"/>
+      <w:lvlText w:val="-"/>
+      <w:lvlJc w:val="left"/>
+      <w:pPr>
+        <w:ind w:left="720" w:hanging="360"/>
+      </w:pPr>
+      <w:rPr>
+        <w:rFonts w:ascii="Times New Roman" w:eastAsia="Arial" w:hAnsi="Times New Roman" w:cs="Times New Roman" w:hint="default"/>
+      </w:rPr>
+    </w:lvl>
+    <w:lvl w:ilvl="1" w:tplc="240A0003" w:tentative="1">
+      <w:start w:val="1"/>
+      <w:numFmt w:val="bullet"/>
+      <w:lvlText w:val="o"/>
+      <w:lvlJc w:val="left"/>
+      <w:pPr>
+        <w:ind w:left="1440" w:hanging="360"/>
+      </w:pPr>
+      <w:rPr>
+        <w:rFonts w:ascii="Courier New" w:hAnsi="Courier New" w:cs="Courier New" w:hint="default"/>
+      </w:rPr>
+    </w:lvl>
+    <w:lvl w:ilvl="2" w:tplc="240A0005" w:tentative="1">
+      <w:start w:val="1"/>
+      <w:numFmt w:val="bullet"/>
+      <w:lvlText w:val=""/>
+      <w:lvlJc w:val="left"/>
+      <w:pPr>
+        <w:ind w:left="2160" w:hanging="360"/>
+      </w:pPr>
+      <w:rPr>
+        <w:rFonts w:ascii="Wingdings" w:hAnsi="Wingdings" w:hint="default"/>
+      </w:rPr>
+    </w:lvl>
+    <w:lvl w:ilvl="3" w:tplc="240A0001" w:tentative="1">
+      <w:start w:val="1"/>
+      <w:numFmt w:val="bullet"/>
+      <w:lvlText w:val=""/>
+      <w:lvlJc w:val="left"/>
+      <w:pPr>
+        <w:ind w:left="2880" w:hanging="360"/>
+      </w:pPr>
+      <w:rPr>
+        <w:rFonts w:ascii="Symbol" w:hAnsi="Symbol" w:hint="default"/>
+      </w:rPr>
+    </w:lvl>
+    <w:lvl w:ilvl="4" w:tplc="240A0003" w:tentative="1">
+      <w:start w:val="1"/>
+      <w:numFmt w:val="bullet"/>
+      <w:lvlText w:val="o"/>
+      <w:lvlJc w:val="left"/>
+      <w:pPr>
+        <w:ind w:left="3600" w:hanging="360"/>
+      </w:pPr>
+      <w:rPr>
+        <w:rFonts w:ascii="Courier New" w:hAnsi="Courier New" w:cs="Courier New" w:hint="default"/>
+      </w:rPr>
+    </w:lvl>
+    <w:lvl w:ilvl="5" w:tplc="240A0005" w:tentative="1">
+      <w:start w:val="1"/>
+      <w:numFmt w:val="bullet"/>
+      <w:lvlText w:val=""/>
+      <w:lvlJc w:val="left"/>
+      <w:pPr>
+        <w:ind w:left="4320" w:hanging="360"/>
+      </w:pPr>
+      <w:rPr>
+        <w:rFonts w:ascii="Wingdings" w:hAnsi="Wingdings" w:hint="default"/>
+      </w:rPr>
+    </w:lvl>
+    <w:lvl w:ilvl="6" w:tplc="240A0001" w:tentative="1">
+      <w:start w:val="1"/>
+      <w:numFmt w:val="bullet"/>
+      <w:lvlText w:val=""/>
+      <w:lvlJc w:val="left"/>
+      <w:pPr>
+        <w:ind w:left="5040" w:hanging="360"/>
+      </w:pPr>
+      <w:rPr>
+        <w:rFonts w:ascii="Symbol" w:hAnsi="Symbol" w:hint="default"/>
+      </w:rPr>
+    </w:lvl>
+    <w:lvl w:ilvl="7" w:tplc="240A0003" w:tentative="1">
+      <w:start w:val="1"/>
+      <w:numFmt w:val="bullet"/>
+      <w:lvlText w:val="o"/>
+      <w:lvlJc w:val="left"/>
+      <w:pPr>
+        <w:ind w:left="5760" w:hanging="360"/>
+      </w:pPr>
+      <w:rPr>
+        <w:rFonts w:ascii="Courier New" w:hAnsi="Courier New" w:cs="Courier New" w:hint="default"/>
+      </w:rPr>
+    </w:lvl>
+    <w:lvl w:ilvl="8" w:tplc="240A0005" w:tentative="1">
+      <w:start w:val="1"/>
+      <w:numFmt w:val="bullet"/>
+      <w:lvlText w:val=""/>
+      <w:lvlJc w:val="left"/>
+      <w:pPr>
+        <w:ind w:left="6480" w:hanging="360"/>
+      </w:pPr>
+      <w:rPr>
+        <w:rFonts w:ascii="Wingdings" w:hAnsi="Wingdings" w:hint="default"/>
+      </w:rPr>
+    </w:lvl>
+  </w:abstractNum>
+  <w:abstractNum w:abstractNumId="8" w15:restartNumberingAfterBreak="0">
     <w:nsid w:val="4F9A1717"/>
     <w:multiLevelType w:val="multilevel"/>
     <w:tmpl w:val="E3DC27E6"/>
@@ -1903,7 +3589,156 @@
       </w:rPr>
     </w:lvl>
   </w:abstractNum>
-  <w:abstractNum w:abstractNumId="4" w15:restartNumberingAfterBreak="0">
+  <w:abstractNum w:abstractNumId="9" w15:restartNumberingAfterBreak="0">
+    <w:nsid w:val="5CD23918"/>
+    <w:multiLevelType w:val="multilevel"/>
+    <w:tmpl w:val="3C4EF532"/>
+    <w:lvl w:ilvl="0">
+      <w:start w:val="1"/>
+      <w:numFmt w:val="bullet"/>
+      <w:lvlText w:val=""/>
+      <w:lvlJc w:val="left"/>
+      <w:pPr>
+        <w:tabs>
+          <w:tab w:val="num" w:pos="720"/>
+        </w:tabs>
+        <w:ind w:left="720" w:hanging="360"/>
+      </w:pPr>
+      <w:rPr>
+        <w:rFonts w:ascii="Symbol" w:hAnsi="Symbol" w:hint="default"/>
+        <w:sz w:val="20"/>
+      </w:rPr>
+    </w:lvl>
+    <w:lvl w:ilvl="1" w:tentative="1">
+      <w:start w:val="1"/>
+      <w:numFmt w:val="bullet"/>
+      <w:lvlText w:val="o"/>
+      <w:lvlJc w:val="left"/>
+      <w:pPr>
+        <w:tabs>
+          <w:tab w:val="num" w:pos="1440"/>
+        </w:tabs>
+        <w:ind w:left="1440" w:hanging="360"/>
+      </w:pPr>
+      <w:rPr>
+        <w:rFonts w:ascii="Courier New" w:hAnsi="Courier New" w:hint="default"/>
+        <w:sz w:val="20"/>
+      </w:rPr>
+    </w:lvl>
+    <w:lvl w:ilvl="2" w:tentative="1">
+      <w:start w:val="1"/>
+      <w:numFmt w:val="bullet"/>
+      <w:lvlText w:val=""/>
+      <w:lvlJc w:val="left"/>
+      <w:pPr>
+        <w:tabs>
+          <w:tab w:val="num" w:pos="2160"/>
+        </w:tabs>
+        <w:ind w:left="2160" w:hanging="360"/>
+      </w:pPr>
+      <w:rPr>
+        <w:rFonts w:ascii="Wingdings" w:hAnsi="Wingdings" w:hint="default"/>
+        <w:sz w:val="20"/>
+      </w:rPr>
+    </w:lvl>
+    <w:lvl w:ilvl="3" w:tentative="1">
+      <w:start w:val="1"/>
+      <w:numFmt w:val="bullet"/>
+      <w:lvlText w:val=""/>
+      <w:lvlJc w:val="left"/>
+      <w:pPr>
+        <w:tabs>
+          <w:tab w:val="num" w:pos="2880"/>
+        </w:tabs>
+        <w:ind w:left="2880" w:hanging="360"/>
+      </w:pPr>
+      <w:rPr>
+        <w:rFonts w:ascii="Wingdings" w:hAnsi="Wingdings" w:hint="default"/>
+        <w:sz w:val="20"/>
+      </w:rPr>
+    </w:lvl>
+    <w:lvl w:ilvl="4" w:tentative="1">
+      <w:start w:val="1"/>
+      <w:numFmt w:val="bullet"/>
+      <w:lvlText w:val=""/>
+      <w:lvlJc w:val="left"/>
+      <w:pPr>
+        <w:tabs>
+          <w:tab w:val="num" w:pos="3600"/>
+        </w:tabs>
+        <w:ind w:left="3600" w:hanging="360"/>
+      </w:pPr>
+      <w:rPr>
+        <w:rFonts w:ascii="Wingdings" w:hAnsi="Wingdings" w:hint="default"/>
+        <w:sz w:val="20"/>
+      </w:rPr>
+    </w:lvl>
+    <w:lvl w:ilvl="5" w:tentative="1">
+      <w:start w:val="1"/>
+      <w:numFmt w:val="bullet"/>
+      <w:lvlText w:val=""/>
+      <w:lvlJc w:val="left"/>
+      <w:pPr>
+        <w:tabs>
+          <w:tab w:val="num" w:pos="4320"/>
+        </w:tabs>
+        <w:ind w:left="4320" w:hanging="360"/>
+      </w:pPr>
+      <w:rPr>
+        <w:rFonts w:ascii="Wingdings" w:hAnsi="Wingdings" w:hint="default"/>
+        <w:sz w:val="20"/>
+      </w:rPr>
+    </w:lvl>
+    <w:lvl w:ilvl="6" w:tentative="1">
+      <w:start w:val="1"/>
+      <w:numFmt w:val="bullet"/>
+      <w:lvlText w:val=""/>
+      <w:lvlJc w:val="left"/>
+      <w:pPr>
+        <w:tabs>
+          <w:tab w:val="num" w:pos="5040"/>
+        </w:tabs>
+        <w:ind w:left="5040" w:hanging="360"/>
+      </w:pPr>
+      <w:rPr>
+        <w:rFonts w:ascii="Wingdings" w:hAnsi="Wingdings" w:hint="default"/>
+        <w:sz w:val="20"/>
+      </w:rPr>
+    </w:lvl>
+    <w:lvl w:ilvl="7" w:tentative="1">
+      <w:start w:val="1"/>
+      <w:numFmt w:val="bullet"/>
+      <w:lvlText w:val=""/>
+      <w:lvlJc w:val="left"/>
+      <w:pPr>
+        <w:tabs>
+          <w:tab w:val="num" w:pos="5760"/>
+        </w:tabs>
+        <w:ind w:left="5760" w:hanging="360"/>
+      </w:pPr>
+      <w:rPr>
+        <w:rFonts w:ascii="Wingdings" w:hAnsi="Wingdings" w:hint="default"/>
+        <w:sz w:val="20"/>
+      </w:rPr>
+    </w:lvl>
+    <w:lvl w:ilvl="8" w:tentative="1">
+      <w:start w:val="1"/>
+      <w:numFmt w:val="bullet"/>
+      <w:lvlText w:val=""/>
+      <w:lvlJc w:val="left"/>
+      <w:pPr>
+        <w:tabs>
+          <w:tab w:val="num" w:pos="6480"/>
+        </w:tabs>
+        <w:ind w:left="6480" w:hanging="360"/>
+      </w:pPr>
+      <w:rPr>
+        <w:rFonts w:ascii="Wingdings" w:hAnsi="Wingdings" w:hint="default"/>
+        <w:sz w:val="20"/>
+      </w:rPr>
+    </w:lvl>
+  </w:abstractNum>
+  <w:abstractNum w:abstractNumId="10" w15:restartNumberingAfterBreak="0">
     <w:nsid w:val="604D3D86"/>
     <w:multiLevelType w:val="multilevel"/>
     <w:tmpl w:val="E8FEF36E"/>
@@ -2013,6 +3848,300 @@
       </w:pPr>
       <w:rPr>
         <w:u w:val="none"/>
+      </w:rPr>
+    </w:lvl>
+  </w:abstractNum>
+  <w:abstractNum w:abstractNumId="11" w15:restartNumberingAfterBreak="0">
+    <w:nsid w:val="70472574"/>
+    <w:multiLevelType w:val="multilevel"/>
+    <w:tmpl w:val="1A4AE010"/>
+    <w:lvl w:ilvl="0">
+      <w:start w:val="1"/>
+      <w:numFmt w:val="bullet"/>
+      <w:lvlText w:val=""/>
+      <w:lvlJc w:val="left"/>
+      <w:pPr>
+        <w:tabs>
+          <w:tab w:val="num" w:pos="720"/>
+        </w:tabs>
+        <w:ind w:left="720" w:hanging="360"/>
+      </w:pPr>
+      <w:rPr>
+        <w:rFonts w:ascii="Symbol" w:hAnsi="Symbol" w:hint="default"/>
+        <w:sz w:val="20"/>
+      </w:rPr>
+    </w:lvl>
+    <w:lvl w:ilvl="1">
+      <w:start w:val="1"/>
+      <w:numFmt w:val="decimal"/>
+      <w:lvlText w:val="%2."/>
+      <w:lvlJc w:val="left"/>
+      <w:pPr>
+        <w:tabs>
+          <w:tab w:val="num" w:pos="1440"/>
+        </w:tabs>
+        <w:ind w:left="1440" w:hanging="360"/>
+      </w:pPr>
+    </w:lvl>
+    <w:lvl w:ilvl="2" w:tentative="1">
+      <w:start w:val="1"/>
+      <w:numFmt w:val="bullet"/>
+      <w:lvlText w:val=""/>
+      <w:lvlJc w:val="left"/>
+      <w:pPr>
+        <w:tabs>
+          <w:tab w:val="num" w:pos="2160"/>
+        </w:tabs>
+        <w:ind w:left="2160" w:hanging="360"/>
+      </w:pPr>
+      <w:rPr>
+        <w:rFonts w:ascii="Wingdings" w:hAnsi="Wingdings" w:hint="default"/>
+        <w:sz w:val="20"/>
+      </w:rPr>
+    </w:lvl>
+    <w:lvl w:ilvl="3" w:tentative="1">
+      <w:start w:val="1"/>
+      <w:numFmt w:val="bullet"/>
+      <w:lvlText w:val=""/>
+      <w:lvlJc w:val="left"/>
+      <w:pPr>
+        <w:tabs>
+          <w:tab w:val="num" w:pos="2880"/>
+        </w:tabs>
+        <w:ind w:left="2880" w:hanging="360"/>
+      </w:pPr>
+      <w:rPr>
+        <w:rFonts w:ascii="Wingdings" w:hAnsi="Wingdings" w:hint="default"/>
+        <w:sz w:val="20"/>
+      </w:rPr>
+    </w:lvl>
+    <w:lvl w:ilvl="4" w:tentative="1">
+      <w:start w:val="1"/>
+      <w:numFmt w:val="bullet"/>
+      <w:lvlText w:val=""/>
+      <w:lvlJc w:val="left"/>
+      <w:pPr>
+        <w:tabs>
+          <w:tab w:val="num" w:pos="3600"/>
+        </w:tabs>
+        <w:ind w:left="3600" w:hanging="360"/>
+      </w:pPr>
+      <w:rPr>
+        <w:rFonts w:ascii="Wingdings" w:hAnsi="Wingdings" w:hint="default"/>
+        <w:sz w:val="20"/>
+      </w:rPr>
+    </w:lvl>
+    <w:lvl w:ilvl="5" w:tentative="1">
+      <w:start w:val="1"/>
+      <w:numFmt w:val="bullet"/>
+      <w:lvlText w:val=""/>
+      <w:lvlJc w:val="left"/>
+      <w:pPr>
+        <w:tabs>
+          <w:tab w:val="num" w:pos="4320"/>
+        </w:tabs>
+        <w:ind w:left="4320" w:hanging="360"/>
+      </w:pPr>
+      <w:rPr>
+        <w:rFonts w:ascii="Wingdings" w:hAnsi="Wingdings" w:hint="default"/>
+        <w:sz w:val="20"/>
+      </w:rPr>
+    </w:lvl>
+    <w:lvl w:ilvl="6" w:tentative="1">
+      <w:start w:val="1"/>
+      <w:numFmt w:val="bullet"/>
+      <w:lvlText w:val=""/>
+      <w:lvlJc w:val="left"/>
+      <w:pPr>
+        <w:tabs>
+          <w:tab w:val="num" w:pos="5040"/>
+        </w:tabs>
+        <w:ind w:left="5040" w:hanging="360"/>
+      </w:pPr>
+      <w:rPr>
+        <w:rFonts w:ascii="Wingdings" w:hAnsi="Wingdings" w:hint="default"/>
+        <w:sz w:val="20"/>
+      </w:rPr>
+    </w:lvl>
+    <w:lvl w:ilvl="7" w:tentative="1">
+      <w:start w:val="1"/>
+      <w:numFmt w:val="bullet"/>
+      <w:lvlText w:val=""/>
+      <w:lvlJc w:val="left"/>
+      <w:pPr>
+        <w:tabs>
+          <w:tab w:val="num" w:pos="5760"/>
+        </w:tabs>
+        <w:ind w:left="5760" w:hanging="360"/>
+      </w:pPr>
+      <w:rPr>
+        <w:rFonts w:ascii="Wingdings" w:hAnsi="Wingdings" w:hint="default"/>
+        <w:sz w:val="20"/>
+      </w:rPr>
+    </w:lvl>
+    <w:lvl w:ilvl="8" w:tentative="1">
+      <w:start w:val="1"/>
+      <w:numFmt w:val="bullet"/>
+      <w:lvlText w:val=""/>
+      <w:lvlJc w:val="left"/>
+      <w:pPr>
+        <w:tabs>
+          <w:tab w:val="num" w:pos="6480"/>
+        </w:tabs>
+        <w:ind w:left="6480" w:hanging="360"/>
+      </w:pPr>
+      <w:rPr>
+        <w:rFonts w:ascii="Wingdings" w:hAnsi="Wingdings" w:hint="default"/>
+        <w:sz w:val="20"/>
+      </w:rPr>
+    </w:lvl>
+  </w:abstractNum>
+  <w:abstractNum w:abstractNumId="12" w15:restartNumberingAfterBreak="0">
+    <w:nsid w:val="76F84A8F"/>
+    <w:multiLevelType w:val="multilevel"/>
+    <w:tmpl w:val="1F3C842A"/>
+    <w:lvl w:ilvl="0">
+      <w:start w:val="1"/>
+      <w:numFmt w:val="bullet"/>
+      <w:lvlText w:val=""/>
+      <w:lvlJc w:val="left"/>
+      <w:pPr>
+        <w:tabs>
+          <w:tab w:val="num" w:pos="720"/>
+        </w:tabs>
+        <w:ind w:left="720" w:hanging="360"/>
+      </w:pPr>
+      <w:rPr>
+        <w:rFonts w:ascii="Symbol" w:hAnsi="Symbol" w:hint="default"/>
+        <w:sz w:val="20"/>
+      </w:rPr>
+    </w:lvl>
+    <w:lvl w:ilvl="1" w:tentative="1">
+      <w:start w:val="1"/>
+      <w:numFmt w:val="bullet"/>
+      <w:lvlText w:val="o"/>
+      <w:lvlJc w:val="left"/>
+      <w:pPr>
+        <w:tabs>
+          <w:tab w:val="num" w:pos="1440"/>
+        </w:tabs>
+        <w:ind w:left="1440" w:hanging="360"/>
+      </w:pPr>
+      <w:rPr>
+        <w:rFonts w:ascii="Courier New" w:hAnsi="Courier New" w:hint="default"/>
+        <w:sz w:val="20"/>
+      </w:rPr>
+    </w:lvl>
+    <w:lvl w:ilvl="2" w:tentative="1">
+      <w:start w:val="1"/>
+      <w:numFmt w:val="bullet"/>
+      <w:lvlText w:val=""/>
+      <w:lvlJc w:val="left"/>
+      <w:pPr>
+        <w:tabs>
+          <w:tab w:val="num" w:pos="2160"/>
+        </w:tabs>
+        <w:ind w:left="2160" w:hanging="360"/>
+      </w:pPr>
+      <w:rPr>
+        <w:rFonts w:ascii="Wingdings" w:hAnsi="Wingdings" w:hint="default"/>
+        <w:sz w:val="20"/>
+      </w:rPr>
+    </w:lvl>
+    <w:lvl w:ilvl="3" w:tentative="1">
+      <w:start w:val="1"/>
+      <w:numFmt w:val="bullet"/>
+      <w:lvlText w:val=""/>
+      <w:lvlJc w:val="left"/>
+      <w:pPr>
+        <w:tabs>
+          <w:tab w:val="num" w:pos="2880"/>
+        </w:tabs>
+        <w:ind w:left="2880" w:hanging="360"/>
+      </w:pPr>
+      <w:rPr>
+        <w:rFonts w:ascii="Wingdings" w:hAnsi="Wingdings" w:hint="default"/>
+        <w:sz w:val="20"/>
+      </w:rPr>
+    </w:lvl>
+    <w:lvl w:ilvl="4" w:tentative="1">
+      <w:start w:val="1"/>
+      <w:numFmt w:val="bullet"/>
+      <w:lvlText w:val=""/>
+      <w:lvlJc w:val="left"/>
+      <w:pPr>
+        <w:tabs>
+          <w:tab w:val="num" w:pos="3600"/>
+        </w:tabs>
+        <w:ind w:left="3600" w:hanging="360"/>
+      </w:pPr>
+      <w:rPr>
+        <w:rFonts w:ascii="Wingdings" w:hAnsi="Wingdings" w:hint="default"/>
+        <w:sz w:val="20"/>
+      </w:rPr>
+    </w:lvl>
+    <w:lvl w:ilvl="5" w:tentative="1">
+      <w:start w:val="1"/>
+      <w:numFmt w:val="bullet"/>
+      <w:lvlText w:val=""/>
+      <w:lvlJc w:val="left"/>
+      <w:pPr>
+        <w:tabs>
+          <w:tab w:val="num" w:pos="4320"/>
+        </w:tabs>
+        <w:ind w:left="4320" w:hanging="360"/>
+      </w:pPr>
+      <w:rPr>
+        <w:rFonts w:ascii="Wingdings" w:hAnsi="Wingdings" w:hint="default"/>
+        <w:sz w:val="20"/>
+      </w:rPr>
+    </w:lvl>
+    <w:lvl w:ilvl="6" w:tentative="1">
+      <w:start w:val="1"/>
+      <w:numFmt w:val="bullet"/>
+      <w:lvlText w:val=""/>
+      <w:lvlJc w:val="left"/>
+      <w:pPr>
+        <w:tabs>
+          <w:tab w:val="num" w:pos="5040"/>
+        </w:tabs>
+        <w:ind w:left="5040" w:hanging="360"/>
+      </w:pPr>
+      <w:rPr>
+        <w:rFonts w:ascii="Wingdings" w:hAnsi="Wingdings" w:hint="default"/>
+        <w:sz w:val="20"/>
+      </w:rPr>
+    </w:lvl>
+    <w:lvl w:ilvl="7" w:tentative="1">
+      <w:start w:val="1"/>
+      <w:numFmt w:val="bullet"/>
+      <w:lvlText w:val=""/>
+      <w:lvlJc w:val="left"/>
+      <w:pPr>
+        <w:tabs>
+          <w:tab w:val="num" w:pos="5760"/>
+        </w:tabs>
+        <w:ind w:left="5760" w:hanging="360"/>
+      </w:pPr>
+      <w:rPr>
+        <w:rFonts w:ascii="Wingdings" w:hAnsi="Wingdings" w:hint="default"/>
+        <w:sz w:val="20"/>
+      </w:rPr>
+    </w:lvl>
+    <w:lvl w:ilvl="8" w:tentative="1">
+      <w:start w:val="1"/>
+      <w:numFmt w:val="bullet"/>
+      <w:lvlText w:val=""/>
+      <w:lvlJc w:val="left"/>
+      <w:pPr>
+        <w:tabs>
+          <w:tab w:val="num" w:pos="6480"/>
+        </w:tabs>
+        <w:ind w:left="6480" w:hanging="360"/>
+      </w:pPr>
+      <w:rPr>
+        <w:rFonts w:ascii="Wingdings" w:hAnsi="Wingdings" w:hint="default"/>
+        <w:sz w:val="20"/>
       </w:rPr>
     </w:lvl>
   </w:abstractNum>
@@ -2020,16 +4149,40 @@
     <w:abstractNumId w:val="0"/>
   </w:num>
   <w:num w:numId="2" w16cid:durableId="2038697544">
+    <w:abstractNumId w:val="8"/>
+  </w:num>
+  <w:num w:numId="3" w16cid:durableId="889809013">
+    <w:abstractNumId w:val="4"/>
+  </w:num>
+  <w:num w:numId="4" w16cid:durableId="906768479">
+    <w:abstractNumId w:val="10"/>
+  </w:num>
+  <w:num w:numId="5" w16cid:durableId="294484087">
+    <w:abstractNumId w:val="6"/>
+  </w:num>
+  <w:num w:numId="6" w16cid:durableId="894391166">
+    <w:abstractNumId w:val="2"/>
+  </w:num>
+  <w:num w:numId="7" w16cid:durableId="521170977">
+    <w:abstractNumId w:val="9"/>
+  </w:num>
+  <w:num w:numId="8" w16cid:durableId="1521354969">
+    <w:abstractNumId w:val="12"/>
+  </w:num>
+  <w:num w:numId="9" w16cid:durableId="1834830015">
+    <w:abstractNumId w:val="1"/>
+  </w:num>
+  <w:num w:numId="10" w16cid:durableId="983660906">
+    <w:abstractNumId w:val="11"/>
+  </w:num>
+  <w:num w:numId="11" w16cid:durableId="60518151">
+    <w:abstractNumId w:val="5"/>
+  </w:num>
+  <w:num w:numId="12" w16cid:durableId="1740984375">
     <w:abstractNumId w:val="3"/>
   </w:num>
-  <w:num w:numId="3" w16cid:durableId="889809013">
-    <w:abstractNumId w:val="1"/>
-  </w:num>
-  <w:num w:numId="4" w16cid:durableId="906768479">
-    <w:abstractNumId w:val="4"/>
-  </w:num>
-  <w:num w:numId="5" w16cid:durableId="294484087">
-    <w:abstractNumId w:val="2"/>
+  <w:num w:numId="13" w16cid:durableId="1063523897">
+    <w:abstractNumId w:val="7"/>
   </w:num>
 </w:numbering>
 </file>
@@ -2548,7 +4701,6 @@
   <w:style w:type="character" w:default="1" w:styleId="Fuentedeprrafopredeter">
     <w:name w:val="Default Paragraph Font"/>
     <w:uiPriority w:val="1"/>
-    <w:semiHidden/>
     <w:unhideWhenUsed/>
   </w:style>
   <w:style w:type="table" w:default="1" w:styleId="Tablanormal">

</xml_diff>

<commit_message>
Adicion de link a los videos
</commit_message>
<xml_diff>
--- a/Entrega 1/Primer conjunto de entregables.docx
+++ b/Entrega 1/Primer conjunto de entregables.docx
@@ -1125,6 +1125,47 @@
         </w:rPr>
         <w:t>Tras la anotación, se extraerán las coordenadas articulares más relevantes(cabeza, hombros, caderas, rodillas, tobillos y muñecas) mediante MediaPipe u OpenPose. Estos datos se almacenarán en formato estructurado y servirán para generar las características numéricas del modelo. Se elaborará además una tabla resumen que detalle el número de clips, minutos grabados y balance entre vistas, con el fin de documentar el estado de la base de datos y los posibles ajustes que requiera.</w:t>
       </w:r>
+    </w:p>
+    <w:p>
+      <w:pPr>
+        <w:spacing w:before="240" w:after="240"/>
+        <w:rPr>
+          <w:rFonts w:ascii="Times New Roman" w:hAnsi="Times New Roman" w:cs="Times New Roman"/>
+          <w:lang w:val="es-CO"/>
+        </w:rPr>
+      </w:pPr>
+      <w:r>
+        <w:rPr>
+          <w:rFonts w:ascii="Times New Roman" w:hAnsi="Times New Roman" w:cs="Times New Roman"/>
+        </w:rPr>
+        <w:t xml:space="preserve">Los videos sin procesar serán ubicados en la siguiente carpeta de Google drive, para así evitar subirlos a GitHub: </w:t>
+      </w:r>
+      <w:hyperlink r:id="rId5" w:history="1">
+        <w:r>
+          <w:rPr>
+            <w:rStyle w:val="Hipervnculo"/>
+            <w:rFonts w:ascii="Times New Roman" w:hAnsi="Times New Roman" w:cs="Times New Roman"/>
+            <w:lang w:val="es-CO"/>
+          </w:rPr>
+          <w:t>Videos Proyecto</w:t>
+        </w:r>
+        <w:r>
+          <w:rPr>
+            <w:rStyle w:val="Hipervnculo"/>
+            <w:rFonts w:ascii="Times New Roman" w:hAnsi="Times New Roman" w:cs="Times New Roman"/>
+            <w:lang w:val="es-CO"/>
+          </w:rPr>
+          <w:t xml:space="preserve"> </w:t>
+        </w:r>
+        <w:r>
+          <w:rPr>
+            <w:rStyle w:val="Hipervnculo"/>
+            <w:rFonts w:ascii="Times New Roman" w:hAnsi="Times New Roman" w:cs="Times New Roman"/>
+            <w:lang w:val="es-CO"/>
+          </w:rPr>
+          <w:t>Final IA</w:t>
+        </w:r>
+      </w:hyperlink>
     </w:p>
     <w:p>
       <w:pPr>
@@ -4779,6 +4820,41 @@
       <w:contextualSpacing/>
     </w:pPr>
   </w:style>
+  <w:style w:type="character" w:styleId="Hipervnculo">
+    <w:name w:val="Hyperlink"/>
+    <w:basedOn w:val="Fuentedeprrafopredeter"/>
+    <w:uiPriority w:val="99"/>
+    <w:unhideWhenUsed/>
+    <w:rsid w:val="008F73EB"/>
+    <w:rPr>
+      <w:color w:val="0000FF" w:themeColor="hyperlink"/>
+      <w:u w:val="single"/>
+    </w:rPr>
+  </w:style>
+  <w:style w:type="character" w:styleId="Mencinsinresolver">
+    <w:name w:val="Unresolved Mention"/>
+    <w:basedOn w:val="Fuentedeprrafopredeter"/>
+    <w:uiPriority w:val="99"/>
+    <w:semiHidden/>
+    <w:unhideWhenUsed/>
+    <w:rsid w:val="008F73EB"/>
+    <w:rPr>
+      <w:color w:val="605E5C"/>
+      <w:shd w:val="clear" w:color="auto" w:fill="E1DFDD"/>
+    </w:rPr>
+  </w:style>
+  <w:style w:type="character" w:styleId="Hipervnculovisitado">
+    <w:name w:val="FollowedHyperlink"/>
+    <w:basedOn w:val="Fuentedeprrafopredeter"/>
+    <w:uiPriority w:val="99"/>
+    <w:semiHidden/>
+    <w:unhideWhenUsed/>
+    <w:rsid w:val="008F73EB"/>
+    <w:rPr>
+      <w:color w:val="800080" w:themeColor="followedHyperlink"/>
+      <w:u w:val="single"/>
+    </w:rPr>
+  </w:style>
 </w:styles>
 </file>
 

</xml_diff>